<commit_message>
update tips on learning English
</commit_message>
<xml_diff>
--- a/Tips on Learning English .docx
+++ b/Tips on Learning English .docx
@@ -1,6 +1,6 @@
 
 <file path=word/document.xml><?xml version="1.0" encoding="utf-8"?>
-<w:document xmlns:wpc="http://schemas.microsoft.com/office/word/2010/wordprocessingCanvas" xmlns:cx="http://schemas.microsoft.com/office/drawing/2014/chartex" xmlns:cx1="http://schemas.microsoft.com/office/drawing/2015/9/8/chartex" xmlns:cx2="http://schemas.microsoft.com/office/drawing/2015/10/21/chartex" xmlns:cx3="http://schemas.microsoft.com/office/drawing/2016/5/9/chartex" xmlns:cx4="http://schemas.microsoft.com/office/drawing/2016/5/10/chartex" xmlns:cx5="http://schemas.microsoft.com/office/drawing/2016/5/11/chartex" xmlns:cx6="http://schemas.microsoft.com/office/drawing/2016/5/12/chartex" xmlns:cx7="http://schemas.microsoft.com/office/drawing/2016/5/13/chartex" xmlns:cx8="http://schemas.microsoft.com/office/drawing/2016/5/14/chartex" xmlns:mc="http://schemas.openxmlformats.org/markup-compatibility/2006" xmlns:aink="http://schemas.microsoft.com/office/drawing/2016/ink" xmlns:am3d="http://schemas.microsoft.com/office/drawing/2017/model3d" xmlns:o="urn:schemas-microsoft-com:office:office" xmlns:oel="http://schemas.microsoft.com/office/2019/extlst" xmlns:r="http://schemas.openxmlformats.org/officeDocument/2006/relationships" xmlns:m="http://schemas.openxmlformats.org/officeDocument/2006/math" xmlns:v="urn:schemas-microsoft-com:vml" xmlns:wp14="http://schemas.microsoft.com/office/word/2010/wordprocessingDrawing" xmlns:wp="http://schemas.openxmlformats.org/drawingml/2006/wordprocessingDrawing" xmlns:w10="urn:schemas-microsoft-com:office:word" xmlns:w="http://schemas.openxmlformats.org/wordprocessingml/2006/main" xmlns:w14="http://schemas.microsoft.com/office/word/2010/wordml" xmlns:w15="http://schemas.microsoft.com/office/word/2012/wordml" xmlns:w16cex="http://schemas.microsoft.com/office/word/2018/wordml/cex" xmlns:w16cid="http://schemas.microsoft.com/office/word/2016/wordml/cid" xmlns:w16="http://schemas.microsoft.com/office/word/2018/wordml" xmlns:w16du="http://schemas.microsoft.com/office/word/2023/wordml/word16du" xmlns:w16sdtdh="http://schemas.microsoft.com/office/word/2020/wordml/sdtdatahash" xmlns:w16sdtfl="http://schemas.microsoft.com/office/word/2024/wordml/sdtformatlock" xmlns:w16se="http://schemas.microsoft.com/office/word/2015/wordml/symex" xmlns:wpg="http://schemas.microsoft.com/office/word/2010/wordprocessingGroup" xmlns:wpi="http://schemas.microsoft.com/office/word/2010/wordprocessingInk" xmlns:wne="http://schemas.microsoft.com/office/word/2006/wordml" xmlns:wps="http://schemas.microsoft.com/office/word/2010/wordprocessingShape" mc:Ignorable="w14 w15 w16se w16cid w16 w16cex w16sdtdh w16sdtfl w16du wp14">
+<w:document xmlns:wpc="http://schemas.microsoft.com/office/word/2010/wordprocessingCanvas" xmlns:mc="http://schemas.openxmlformats.org/markup-compatibility/2006" xmlns:o="urn:schemas-microsoft-com:office:office" xmlns:r="http://schemas.openxmlformats.org/officeDocument/2006/relationships" xmlns:m="http://schemas.openxmlformats.org/officeDocument/2006/math" xmlns:v="urn:schemas-microsoft-com:vml" xmlns:wp14="http://schemas.microsoft.com/office/word/2010/wordprocessingDrawing" xmlns:wp="http://schemas.openxmlformats.org/drawingml/2006/wordprocessingDrawing" xmlns:w10="urn:schemas-microsoft-com:office:word" xmlns:w="http://schemas.openxmlformats.org/wordprocessingml/2006/main" xmlns:w14="http://schemas.microsoft.com/office/word/2010/wordml" xmlns:wpg="http://schemas.microsoft.com/office/word/2010/wordprocessingGroup" xmlns:wpi="http://schemas.microsoft.com/office/word/2010/wordprocessingInk" xmlns:wne="http://schemas.microsoft.com/office/word/2006/wordml" xmlns:wps="http://schemas.microsoft.com/office/word/2010/wordprocessingShape" mc:Ignorable="w14 wp14">
   <w:body>
     <w:p>
       <w:pPr>
@@ -286,7 +286,7 @@
     </w:p>
     <w:p>
       <w:pPr>
-        <w:pStyle w:val="a8"/>
+        <w:pStyle w:val="a6"/>
         <w:numPr>
           <w:ilvl w:val="0"/>
           <w:numId w:val="1"/>
@@ -332,7 +332,7 @@
     </w:p>
     <w:p>
       <w:pPr>
-        <w:pStyle w:val="a8"/>
+        <w:pStyle w:val="a6"/>
         <w:ind w:left="360" w:firstLineChars="0" w:firstLine="0"/>
       </w:pPr>
       <w:r>
@@ -365,13 +365,13 @@
     </w:p>
     <w:p>
       <w:pPr>
-        <w:pStyle w:val="a8"/>
+        <w:pStyle w:val="a6"/>
         <w:ind w:left="360" w:firstLineChars="0" w:firstLine="0"/>
       </w:pPr>
     </w:p>
     <w:p>
       <w:pPr>
-        <w:pStyle w:val="a8"/>
+        <w:pStyle w:val="a6"/>
         <w:ind w:left="360" w:firstLineChars="0" w:firstLine="0"/>
       </w:pPr>
     </w:p>
@@ -422,10 +422,10 @@
       <w:r>
         <w:br/>
       </w:r>
-      <w:hyperlink r:id="rId7" w:history="1">
+      <w:hyperlink r:id="rId8" w:history="1">
         <w:r>
           <w:rPr>
-            <w:rStyle w:val="a7"/>
+            <w:rStyle w:val="a5"/>
           </w:rPr>
           <w:t>Absurdity of Thinking in Language</w:t>
         </w:r>
@@ -475,10 +475,10 @@
         </w:rPr>
         <w:t>，</w:t>
       </w:r>
-      <w:hyperlink r:id="rId8" w:tgtFrame="_blank" w:history="1">
+      <w:hyperlink r:id="rId9" w:tgtFrame="_blank" w:history="1">
         <w:r>
           <w:rPr>
-            <w:rStyle w:val="a7"/>
+            <w:rStyle w:val="a5"/>
           </w:rPr>
           <w:t>Cambridge Dictionary</w:t>
         </w:r>
@@ -498,10 +498,10 @@
         </w:rPr>
         <w:t>发音练习可通过</w:t>
       </w:r>
-      <w:hyperlink r:id="rId9" w:history="1">
+      <w:hyperlink r:id="rId10" w:history="1">
         <w:r>
           <w:rPr>
-            <w:rStyle w:val="a7"/>
+            <w:rStyle w:val="a5"/>
           </w:rPr>
           <w:t>https://translate.google.com/</w:t>
         </w:r>
@@ -557,7 +557,7 @@
     </w:p>
     <w:tbl>
       <w:tblPr>
-        <w:tblStyle w:val="a9"/>
+        <w:tblStyle w:val="a7"/>
         <w:tblW w:w="0" w:type="auto"/>
         <w:tblLook w:val="04A0" w:firstRow="1" w:lastRow="0" w:firstColumn="1" w:lastColumn="0" w:noHBand="0" w:noVBand="1"/>
       </w:tblPr>
@@ -575,16 +575,16 @@
               <w:spacing w:before="100" w:beforeAutospacing="1" w:after="100" w:afterAutospacing="1"/>
               <w:jc w:val="left"/>
               <w:rPr>
-                <w:rFonts w:ascii="宋体" w:eastAsia="宋体" w:hAnsi="宋体" w:cs="宋体" w:hint="eastAsia"/>
+                <w:rFonts w:ascii="宋体" w:eastAsia="宋体" w:hAnsi="宋体" w:cs="宋体"/>
                 <w:kern w:val="0"/>
                 <w:sz w:val="24"/>
                 <w:szCs w:val="24"/>
               </w:rPr>
             </w:pPr>
-            <w:hyperlink r:id="rId10" w:history="1">
+            <w:hyperlink r:id="rId11" w:history="1">
               <w:r>
                 <w:rPr>
-                  <w:rStyle w:val="a7"/>
+                  <w:rStyle w:val="a5"/>
                   <w:rFonts w:ascii="宋体" w:eastAsia="宋体" w:hAnsi="宋体" w:cs="宋体"/>
                   <w:kern w:val="0"/>
                   <w:sz w:val="24"/>
@@ -618,7 +618,7 @@
               <w:spacing w:before="100" w:beforeAutospacing="1" w:after="100" w:afterAutospacing="1"/>
               <w:jc w:val="left"/>
               <w:rPr>
-                <w:rFonts w:ascii="宋体" w:eastAsia="宋体" w:hAnsi="宋体" w:cs="宋体" w:hint="eastAsia"/>
+                <w:rFonts w:ascii="宋体" w:eastAsia="宋体" w:hAnsi="宋体" w:cs="宋体"/>
                 <w:kern w:val="0"/>
                 <w:sz w:val="24"/>
                 <w:szCs w:val="24"/>
@@ -644,7 +644,7 @@
               <w:spacing w:before="100" w:beforeAutospacing="1" w:after="100" w:afterAutospacing="1"/>
               <w:jc w:val="left"/>
               <w:rPr>
-                <w:rFonts w:ascii="宋体" w:eastAsia="宋体" w:hAnsi="宋体" w:cs="宋体" w:hint="eastAsia"/>
+                <w:rFonts w:ascii="宋体" w:eastAsia="宋体" w:hAnsi="宋体" w:cs="宋体"/>
                 <w:kern w:val="0"/>
                 <w:sz w:val="24"/>
                 <w:szCs w:val="24"/>
@@ -713,7 +713,7 @@
               <w:spacing w:before="100" w:beforeAutospacing="1" w:after="100" w:afterAutospacing="1"/>
               <w:jc w:val="left"/>
               <w:rPr>
-                <w:rFonts w:ascii="宋体" w:eastAsia="宋体" w:hAnsi="宋体" w:cs="宋体" w:hint="eastAsia"/>
+                <w:rFonts w:ascii="宋体" w:eastAsia="宋体" w:hAnsi="宋体" w:cs="宋体"/>
                 <w:kern w:val="0"/>
                 <w:sz w:val="24"/>
                 <w:szCs w:val="24"/>
@@ -1119,10 +1119,10 @@
         </w:rPr>
         <w:t>参考：</w:t>
       </w:r>
-      <w:hyperlink r:id="rId11" w:history="1">
+      <w:hyperlink r:id="rId12" w:history="1">
         <w:r>
           <w:rPr>
-            <w:rStyle w:val="a7"/>
+            <w:rStyle w:val="a5"/>
           </w:rPr>
           <w:t>https://dwillard.org/articles/absurdity-of-thinking-in-language-the</w:t>
         </w:r>
@@ -1440,11 +1440,6 @@
       </w:r>
     </w:p>
     <w:p>
-      <w:pPr>
-        <w:rPr>
-          <w:rFonts w:hint="eastAsia"/>
-        </w:rPr>
-      </w:pPr>
       <w:r>
         <w:rPr>
           <w:rFonts w:hint="eastAsia"/>
@@ -1490,31 +1485,39 @@
     </w:p>
     <w:p>
       <w:pPr>
+        <w:rPr>
+          <w:rFonts w:ascii="微软雅黑" w:eastAsia="微软雅黑" w:hAnsi="微软雅黑" w:cs="微软雅黑"/>
+          <w:color w:val="1F2328"/>
+          <w:shd w:val="clear" w:color="auto" w:fill="FFFFFF"/>
+        </w:rPr>
+      </w:pPr>
+      <w:r>
+        <w:rPr>
+          <w:rFonts w:hint="eastAsia"/>
+        </w:rPr>
+        <w:t xml:space="preserve">   </w:t>
+      </w:r>
+      <w:r>
+        <w:rPr>
+          <w:rFonts w:hint="eastAsia"/>
+        </w:rPr>
+        <w:t>还有</w:t>
+      </w:r>
+      <w:r>
+        <w:rPr>
+          <w:rFonts w:ascii="Segoe UI" w:hAnsi="Segoe UI" w:cs="Segoe UI"/>
+          <w:color w:val="1F2328"/>
+          <w:shd w:val="clear" w:color="auto" w:fill="FFFFFF"/>
+        </w:rPr>
+        <w:t>《新编英语阅读手册</w:t>
+      </w:r>
+      <w:r>
         <w:rPr>
           <w:rFonts w:ascii="微软雅黑" w:eastAsia="微软雅黑" w:hAnsi="微软雅黑" w:cs="微软雅黑" w:hint="eastAsia"/>
           <w:color w:val="1F2328"/>
           <w:shd w:val="clear" w:color="auto" w:fill="FFFFFF"/>
         </w:rPr>
-      </w:pPr>
-      <w:r>
-        <w:rPr>
-          <w:rFonts w:hint="eastAsia"/>
-        </w:rPr>
-        <w:t xml:space="preserve">   </w:t>
-      </w:r>
-      <w:r>
-        <w:rPr>
-          <w:rFonts w:hint="eastAsia"/>
-        </w:rPr>
-        <w:t>还有</w:t>
-      </w:r>
-      <w:r>
-        <w:rPr>
-          <w:rFonts w:ascii="Segoe UI" w:hAnsi="Segoe UI" w:cs="Segoe UI"/>
-          <w:color w:val="1F2328"/>
-          <w:shd w:val="clear" w:color="auto" w:fill="FFFFFF"/>
-        </w:rPr>
-        <w:t>《新编英语阅读手册</w:t>
+        <w:t>》</w:t>
       </w:r>
       <w:r>
         <w:rPr>
@@ -1522,21 +1525,13 @@
           <w:color w:val="1F2328"/>
           <w:shd w:val="clear" w:color="auto" w:fill="FFFFFF"/>
         </w:rPr>
-        <w:t>》</w:t>
-      </w:r>
-      <w:r>
-        <w:rPr>
-          <w:rFonts w:ascii="微软雅黑" w:eastAsia="微软雅黑" w:hAnsi="微软雅黑" w:cs="微软雅黑" w:hint="eastAsia"/>
-          <w:color w:val="1F2328"/>
-          <w:shd w:val="clear" w:color="auto" w:fill="FFFFFF"/>
-        </w:rPr>
         <w:t>叶永昌著</w:t>
       </w:r>
     </w:p>
     <w:p>
       <w:pPr>
         <w:rPr>
-          <w:rFonts w:asciiTheme="minorEastAsia" w:hAnsiTheme="minorEastAsia" w:hint="eastAsia"/>
+          <w:rFonts w:asciiTheme="minorEastAsia" w:hAnsiTheme="minorEastAsia"/>
         </w:rPr>
       </w:pPr>
       <w:r>
@@ -1558,248 +1553,248 @@
     </w:p>
     <w:p>
       <w:pPr>
-        <w:pStyle w:val="a8"/>
+        <w:pStyle w:val="a6"/>
         <w:numPr>
           <w:ilvl w:val="0"/>
           <w:numId w:val="8"/>
         </w:numPr>
         <w:ind w:firstLineChars="0"/>
         <w:rPr>
+          <w:rFonts w:asciiTheme="minorEastAsia" w:hAnsiTheme="minorEastAsia"/>
+        </w:rPr>
+      </w:pPr>
+      <w:r>
+        <w:rPr>
           <w:rFonts w:asciiTheme="minorEastAsia" w:hAnsiTheme="minorEastAsia" w:hint="eastAsia"/>
         </w:rPr>
-      </w:pPr>
+        <w:t>使用例句的模板，替换换成不同的内容来进行练习</w:t>
+      </w:r>
       <w:r>
         <w:rPr>
           <w:rFonts w:asciiTheme="minorEastAsia" w:hAnsiTheme="minorEastAsia" w:hint="eastAsia"/>
         </w:rPr>
-        <w:t>使用例句的模板，替换换成不同的内容来进行练习</w:t>
-      </w:r>
-      <w:r>
-        <w:rPr>
-          <w:rFonts w:asciiTheme="minorEastAsia" w:hAnsiTheme="minorEastAsia" w:hint="eastAsia"/>
-        </w:rPr>
         <w:t>，反复造句，朗读，慢慢就熟练了。</w:t>
       </w:r>
     </w:p>
     <w:p>
       <w:pPr>
-        <w:pStyle w:val="a8"/>
+        <w:pStyle w:val="a6"/>
         <w:numPr>
           <w:ilvl w:val="0"/>
           <w:numId w:val="8"/>
         </w:numPr>
         <w:ind w:firstLineChars="0"/>
         <w:rPr>
+          <w:rFonts w:asciiTheme="minorEastAsia" w:hAnsiTheme="minorEastAsia"/>
+        </w:rPr>
+      </w:pPr>
+      <w:r>
+        <w:rPr>
           <w:rFonts w:asciiTheme="minorEastAsia" w:hAnsiTheme="minorEastAsia" w:hint="eastAsia"/>
         </w:rPr>
-      </w:pPr>
-      <w:r>
-        <w:rPr>
-          <w:rFonts w:asciiTheme="minorEastAsia" w:hAnsiTheme="minorEastAsia" w:hint="eastAsia"/>
-        </w:rPr>
         <w:t>判断这个表达和中文的语法是否一一对应，不是一一对应的话要记住英文的着用表达方式</w:t>
       </w:r>
     </w:p>
     <w:p>
       <w:pPr>
-        <w:pStyle w:val="a8"/>
+        <w:pStyle w:val="a6"/>
         <w:numPr>
           <w:ilvl w:val="0"/>
           <w:numId w:val="8"/>
         </w:numPr>
         <w:ind w:firstLineChars="0"/>
         <w:rPr>
+          <w:rFonts w:asciiTheme="minorEastAsia" w:hAnsiTheme="minorEastAsia"/>
+        </w:rPr>
+      </w:pPr>
+      <w:r>
+        <w:rPr>
           <w:rFonts w:asciiTheme="minorEastAsia" w:hAnsiTheme="minorEastAsia" w:hint="eastAsia"/>
         </w:rPr>
+        <w:t>多读几遍。</w:t>
+      </w:r>
+    </w:p>
+    <w:p>
+      <w:pPr>
+        <w:ind w:left="360"/>
+        <w:rPr>
+          <w:rFonts w:asciiTheme="minorEastAsia" w:hAnsiTheme="minorEastAsia"/>
+        </w:rPr>
+      </w:pPr>
+    </w:p>
+    <w:p>
+      <w:pPr>
+        <w:rPr>
+          <w:rFonts w:asciiTheme="minorEastAsia" w:hAnsiTheme="minorEastAsia"/>
+        </w:rPr>
       </w:pPr>
       <w:r>
         <w:rPr>
           <w:rFonts w:asciiTheme="minorEastAsia" w:hAnsiTheme="minorEastAsia" w:hint="eastAsia"/>
         </w:rPr>
-        <w:t>多读几遍。</w:t>
-      </w:r>
-    </w:p>
-    <w:p>
-      <w:pPr>
-        <w:ind w:left="360"/>
+        <w:t>23, 阅读题平时练习的步骤，把考试真题拿来，用以下步骤练习，完成50篇文章的话，就可以完全应付</w:t>
+      </w:r>
+      <w:r>
         <w:rPr>
           <w:rFonts w:asciiTheme="minorEastAsia" w:hAnsiTheme="minorEastAsia" w:hint="eastAsia"/>
         </w:rPr>
-      </w:pPr>
-    </w:p>
-    <w:p>
-      <w:pPr>
+        <w:t>雅思或托福这类</w:t>
+      </w:r>
+      <w:r>
         <w:rPr>
           <w:rFonts w:asciiTheme="minorEastAsia" w:hAnsiTheme="minorEastAsia" w:hint="eastAsia"/>
         </w:rPr>
-      </w:pPr>
-      <w:r>
-        <w:rPr>
-          <w:rFonts w:asciiTheme="minorEastAsia" w:hAnsiTheme="minorEastAsia" w:hint="eastAsia"/>
-        </w:rPr>
-        <w:t>23, 阅读题平时练习的步骤，把考试真题拿来，用以下步骤练习，完成50篇文章的话，就可以完全应付</w:t>
-      </w:r>
-      <w:r>
-        <w:rPr>
-          <w:rFonts w:asciiTheme="minorEastAsia" w:hAnsiTheme="minorEastAsia" w:hint="eastAsia"/>
-        </w:rPr>
-        <w:t>雅思或托福这类</w:t>
-      </w:r>
-      <w:r>
-        <w:rPr>
-          <w:rFonts w:asciiTheme="minorEastAsia" w:hAnsiTheme="minorEastAsia" w:hint="eastAsia"/>
-        </w:rPr>
         <w:t>考试了。这种方法对于阅读其它类型的文章也一样使用。</w:t>
       </w:r>
     </w:p>
     <w:p>
       <w:pPr>
-        <w:pStyle w:val="a8"/>
+        <w:pStyle w:val="a6"/>
         <w:numPr>
           <w:ilvl w:val="0"/>
           <w:numId w:val="9"/>
         </w:numPr>
         <w:ind w:firstLineChars="0"/>
         <w:rPr>
+          <w:rFonts w:asciiTheme="minorEastAsia" w:hAnsiTheme="minorEastAsia"/>
+        </w:rPr>
+      </w:pPr>
+      <w:r>
+        <w:rPr>
           <w:rFonts w:asciiTheme="minorEastAsia" w:hAnsiTheme="minorEastAsia" w:hint="eastAsia"/>
         </w:rPr>
-      </w:pPr>
-      <w:r>
-        <w:rPr>
-          <w:rFonts w:asciiTheme="minorEastAsia" w:hAnsiTheme="minorEastAsia" w:hint="eastAsia"/>
-        </w:rPr>
         <w:t>搞清楚每句话的含义。使用各种手段去达到这个目的，Google,AI, 字典，语法书等等。</w:t>
       </w:r>
     </w:p>
     <w:p>
       <w:pPr>
-        <w:pStyle w:val="a8"/>
+        <w:pStyle w:val="a6"/>
         <w:numPr>
           <w:ilvl w:val="0"/>
           <w:numId w:val="9"/>
         </w:numPr>
         <w:ind w:firstLineChars="0"/>
         <w:rPr>
+          <w:rFonts w:asciiTheme="minorEastAsia" w:hAnsiTheme="minorEastAsia"/>
+        </w:rPr>
+      </w:pPr>
+      <w:r>
+        <w:rPr>
           <w:rFonts w:asciiTheme="minorEastAsia" w:hAnsiTheme="minorEastAsia" w:hint="eastAsia"/>
         </w:rPr>
-      </w:pPr>
-      <w:r>
-        <w:rPr>
-          <w:rFonts w:asciiTheme="minorEastAsia" w:hAnsiTheme="minorEastAsia" w:hint="eastAsia"/>
-        </w:rPr>
         <w:t>理解每句话，每个段落之间的关系。一般情况下，出题这不会把A句子表示的信息，B句子表示的信息，AB之间的关系这三点都明确表示出来。往往会提供其中的两项，然后让读者或应试者去猜第三个点。</w:t>
       </w:r>
     </w:p>
     <w:p>
       <w:pPr>
-        <w:pStyle w:val="a8"/>
+        <w:pStyle w:val="a6"/>
         <w:numPr>
           <w:ilvl w:val="0"/>
           <w:numId w:val="9"/>
         </w:numPr>
         <w:ind w:firstLineChars="0"/>
         <w:rPr>
+          <w:rFonts w:asciiTheme="minorEastAsia" w:hAnsiTheme="minorEastAsia"/>
+        </w:rPr>
+      </w:pPr>
+      <w:r>
+        <w:rPr>
           <w:rFonts w:asciiTheme="minorEastAsia" w:hAnsiTheme="minorEastAsia" w:hint="eastAsia"/>
         </w:rPr>
-      </w:pPr>
-      <w:r>
-        <w:rPr>
-          <w:rFonts w:asciiTheme="minorEastAsia" w:hAnsiTheme="minorEastAsia" w:hint="eastAsia"/>
-        </w:rPr>
         <w:t>反复阅读，可以发现之前阅读没有理解或没有发现的含义。</w:t>
       </w:r>
     </w:p>
     <w:p>
       <w:pPr>
-        <w:pStyle w:val="a8"/>
+        <w:pStyle w:val="a6"/>
         <w:numPr>
           <w:ilvl w:val="0"/>
           <w:numId w:val="9"/>
         </w:numPr>
         <w:ind w:firstLineChars="0"/>
         <w:rPr>
+          <w:rFonts w:asciiTheme="minorEastAsia" w:hAnsiTheme="minorEastAsia"/>
+        </w:rPr>
+      </w:pPr>
+      <w:r>
+        <w:rPr>
           <w:rFonts w:asciiTheme="minorEastAsia" w:hAnsiTheme="minorEastAsia" w:hint="eastAsia"/>
         </w:rPr>
-      </w:pPr>
-      <w:r>
-        <w:rPr>
-          <w:rFonts w:asciiTheme="minorEastAsia" w:hAnsiTheme="minorEastAsia" w:hint="eastAsia"/>
-        </w:rPr>
         <w:t>复述文章。口头或书面的形式都可以。这个过程需要多项能力，包括记忆力，理解力，逻辑能力等</w:t>
       </w:r>
     </w:p>
     <w:p>
       <w:pPr>
-        <w:pStyle w:val="a8"/>
+        <w:pStyle w:val="a6"/>
         <w:numPr>
           <w:ilvl w:val="0"/>
           <w:numId w:val="9"/>
         </w:numPr>
         <w:ind w:firstLineChars="0"/>
         <w:rPr>
+          <w:rFonts w:asciiTheme="minorEastAsia" w:hAnsiTheme="minorEastAsia"/>
+        </w:rPr>
+      </w:pPr>
+      <w:r>
+        <w:rPr>
           <w:rFonts w:asciiTheme="minorEastAsia" w:hAnsiTheme="minorEastAsia" w:hint="eastAsia"/>
         </w:rPr>
-      </w:pPr>
+        <w:t>养成若干天以后再</w:t>
+      </w:r>
       <w:r>
         <w:rPr>
           <w:rFonts w:asciiTheme="minorEastAsia" w:hAnsiTheme="minorEastAsia" w:hint="eastAsia"/>
         </w:rPr>
-        <w:t>养成若干天以后再</w:t>
+        <w:t>复习</w:t>
       </w:r>
       <w:r>
         <w:rPr>
           <w:rFonts w:asciiTheme="minorEastAsia" w:hAnsiTheme="minorEastAsia" w:hint="eastAsia"/>
         </w:rPr>
-        <w:t>复习</w:t>
-      </w:r>
+        <w:t>的习惯。</w:t>
+      </w:r>
+    </w:p>
+    <w:p>
+      <w:pPr>
+        <w:rPr>
+          <w:rFonts w:asciiTheme="minorEastAsia" w:hAnsiTheme="minorEastAsia"/>
+        </w:rPr>
+      </w:pPr>
       <w:r>
         <w:rPr>
           <w:rFonts w:asciiTheme="minorEastAsia" w:hAnsiTheme="minorEastAsia" w:hint="eastAsia"/>
         </w:rPr>
-        <w:t>的习惯。</w:t>
-      </w:r>
-    </w:p>
-    <w:p>
-      <w:pPr>
+        <w:t>24, 多复习，复习听过的音频及其</w:t>
+      </w:r>
+      <w:r>
         <w:rPr>
           <w:rFonts w:asciiTheme="minorEastAsia" w:hAnsiTheme="minorEastAsia" w:hint="eastAsia"/>
         </w:rPr>
-      </w:pPr>
+        <w:t>文本</w:t>
+      </w:r>
       <w:r>
         <w:rPr>
           <w:rFonts w:asciiTheme="minorEastAsia" w:hAnsiTheme="minorEastAsia" w:hint="eastAsia"/>
         </w:rPr>
-        <w:t>24, 多复习，复习听过的音频及其</w:t>
+        <w:t>，</w:t>
       </w:r>
       <w:r>
         <w:rPr>
           <w:rFonts w:asciiTheme="minorEastAsia" w:hAnsiTheme="minorEastAsia" w:hint="eastAsia"/>
         </w:rPr>
-        <w:t>文本</w:t>
+        <w:t>因为</w:t>
       </w:r>
       <w:r>
         <w:rPr>
           <w:rFonts w:asciiTheme="minorEastAsia" w:hAnsiTheme="minorEastAsia" w:hint="eastAsia"/>
         </w:rPr>
-        <w:t>，</w:t>
-      </w:r>
-      <w:r>
-        <w:rPr>
-          <w:rFonts w:asciiTheme="minorEastAsia" w:hAnsiTheme="minorEastAsia" w:hint="eastAsia"/>
-        </w:rPr>
-        <w:t>因为</w:t>
-      </w:r>
-      <w:r>
-        <w:rPr>
-          <w:rFonts w:asciiTheme="minorEastAsia" w:hAnsiTheme="minorEastAsia" w:hint="eastAsia"/>
-        </w:rPr>
         <w:t>可能过一段时间会忘记音频中的生词。</w:t>
       </w:r>
     </w:p>
     <w:p>
       <w:pPr>
         <w:rPr>
-          <w:rFonts w:asciiTheme="minorEastAsia" w:hAnsiTheme="minorEastAsia" w:hint="eastAsia"/>
+          <w:rFonts w:asciiTheme="minorEastAsia" w:hAnsiTheme="minorEastAsia"/>
         </w:rPr>
       </w:pPr>
     </w:p>
@@ -1919,10 +1914,10 @@
         <w:lastRenderedPageBreak/>
         <w:t xml:space="preserve">26, </w:t>
       </w:r>
-      <w:hyperlink r:id="rId12" w:history="1">
+      <w:hyperlink r:id="rId13" w:history="1">
         <w:r>
           <w:rPr>
-            <w:rStyle w:val="a7"/>
+            <w:rStyle w:val="a5"/>
             <w:rFonts w:ascii="Times New Roman" w:hAnsi="Times New Roman" w:cs="Times New Roman"/>
             <w:lang w:val="en-GB"/>
           </w:rPr>
@@ -1941,10 +1936,10 @@
           <w:lang w:val="en-GB"/>
         </w:rPr>
       </w:pPr>
-      <w:hyperlink r:id="rId13" w:history="1">
+      <w:hyperlink r:id="rId14" w:history="1">
         <w:r>
           <w:rPr>
-            <w:rStyle w:val="a7"/>
+            <w:rStyle w:val="a5"/>
             <w:rFonts w:ascii="Times New Roman" w:hAnsi="Times New Roman" w:cs="Times New Roman"/>
             <w:sz w:val="24"/>
             <w:szCs w:val="24"/>
@@ -1978,18 +1973,19 @@
       <w:pPr>
         <w:ind w:firstLine="420"/>
         <w:rPr>
-          <w:rFonts w:ascii="Times New Roman" w:hAnsi="Times New Roman" w:cs="Times New Roman"/>
-          <w:sz w:val="24"/>
-          <w:szCs w:val="24"/>
-        </w:rPr>
-      </w:pPr>
-      <w:r>
-        <w:rPr>
           <w:rFonts w:ascii="Times New Roman" w:hAnsi="Times New Roman" w:cs="Times New Roman" w:hint="eastAsia"/>
           <w:sz w:val="24"/>
           <w:szCs w:val="24"/>
           <w:lang w:val="en-GB"/>
         </w:rPr>
+      </w:pPr>
+      <w:r>
+        <w:rPr>
+          <w:rFonts w:ascii="Times New Roman" w:hAnsi="Times New Roman" w:cs="Times New Roman" w:hint="eastAsia"/>
+          <w:sz w:val="24"/>
+          <w:szCs w:val="24"/>
+          <w:lang w:val="en-GB"/>
+        </w:rPr>
         <w:t xml:space="preserve">27, Use </w:t>
       </w:r>
       <w:r>
@@ -2009,6 +2005,63 @@
           <w:lang w:val="en-GB"/>
         </w:rPr>
         <w:t xml:space="preserve"> and ChatGPT to learn vocabulary of various topics of speaking IELTS English Test</w:t>
+      </w:r>
+    </w:p>
+    <w:p>
+      <w:pPr>
+        <w:ind w:firstLine="420"/>
+        <w:rPr>
+          <w:rFonts w:ascii="Times New Roman" w:hAnsi="Times New Roman" w:cs="Times New Roman"/>
+          <w:sz w:val="24"/>
+          <w:szCs w:val="24"/>
+        </w:rPr>
+      </w:pPr>
+      <w:r>
+        <w:rPr>
+          <w:rFonts w:ascii="Times New Roman" w:hAnsi="Times New Roman" w:cs="Times New Roman" w:hint="eastAsia"/>
+          <w:sz w:val="24"/>
+          <w:szCs w:val="24"/>
+          <w:lang w:val="en-GB"/>
+        </w:rPr>
+        <w:t>28. When you are writing, if you are not sure whether the formal or academic words are proper or natural, you</w:t>
+      </w:r>
+      <w:r>
+        <w:rPr>
+          <w:rFonts w:ascii="Times New Roman" w:hAnsi="Times New Roman" w:cs="Times New Roman"/>
+          <w:sz w:val="24"/>
+          <w:szCs w:val="24"/>
+          <w:lang w:val="en-GB"/>
+        </w:rPr>
+        <w:t>’</w:t>
+      </w:r>
+      <w:r>
+        <w:rPr>
+          <w:rFonts w:ascii="Times New Roman" w:hAnsi="Times New Roman" w:cs="Times New Roman" w:hint="eastAsia"/>
+          <w:sz w:val="24"/>
+          <w:szCs w:val="24"/>
+          <w:lang w:val="en-GB"/>
+        </w:rPr>
+        <w:t xml:space="preserve">d better not use them but use some simple words instead. </w:t>
+      </w:r>
+      <w:r>
+        <w:rPr>
+          <w:rFonts w:ascii="Times New Roman" w:hAnsi="Times New Roman" w:cs="Times New Roman" w:hint="eastAsia"/>
+          <w:sz w:val="24"/>
+          <w:szCs w:val="24"/>
+          <w:lang w:val="en-GB"/>
+        </w:rPr>
+        <w:t>Whereas</w:t>
+      </w:r>
+      <w:bookmarkStart w:id="0" w:name="_GoBack"/>
+      <w:bookmarkEnd w:id="0"/>
+      <w:r>
+        <w:rPr>
+          <w:rFonts w:ascii="Times New Roman" w:hAnsi="Times New Roman" w:cs="Times New Roman" w:hint="eastAsia"/>
+          <w:sz w:val="24"/>
+          <w:szCs w:val="24"/>
+          <w:lang w:val="en-GB"/>
+        </w:rPr>
+        <w:t xml:space="preserve">, IELTS encourages examininees to take a risk. </w:t>
       </w:r>
     </w:p>
     <w:sectPr>
@@ -2022,7 +2075,7 @@
 </file>
 
 <file path=word/endnotes.xml><?xml version="1.0" encoding="utf-8"?>
-<w:endnotes xmlns:wpc="http://schemas.microsoft.com/office/word/2010/wordprocessingCanvas" xmlns:cx="http://schemas.microsoft.com/office/drawing/2014/chartex" xmlns:cx1="http://schemas.microsoft.com/office/drawing/2015/9/8/chartex" xmlns:cx2="http://schemas.microsoft.com/office/drawing/2015/10/21/chartex" xmlns:cx3="http://schemas.microsoft.com/office/drawing/2016/5/9/chartex" xmlns:cx4="http://schemas.microsoft.com/office/drawing/2016/5/10/chartex" xmlns:cx5="http://schemas.microsoft.com/office/drawing/2016/5/11/chartex" xmlns:cx6="http://schemas.microsoft.com/office/drawing/2016/5/12/chartex" xmlns:cx7="http://schemas.microsoft.com/office/drawing/2016/5/13/chartex" xmlns:cx8="http://schemas.microsoft.com/office/drawing/2016/5/14/chartex" xmlns:mc="http://schemas.openxmlformats.org/markup-compatibility/2006" xmlns:aink="http://schemas.microsoft.com/office/drawing/2016/ink" xmlns:am3d="http://schemas.microsoft.com/office/drawing/2017/model3d" xmlns:o="urn:schemas-microsoft-com:office:office" xmlns:oel="http://schemas.microsoft.com/office/2019/extlst" xmlns:r="http://schemas.openxmlformats.org/officeDocument/2006/relationships" xmlns:m="http://schemas.openxmlformats.org/officeDocument/2006/math" xmlns:v="urn:schemas-microsoft-com:vml" xmlns:wp14="http://schemas.microsoft.com/office/word/2010/wordprocessingDrawing" xmlns:wp="http://schemas.openxmlformats.org/drawingml/2006/wordprocessingDrawing" xmlns:w10="urn:schemas-microsoft-com:office:word" xmlns:w="http://schemas.openxmlformats.org/wordprocessingml/2006/main" xmlns:w14="http://schemas.microsoft.com/office/word/2010/wordml" xmlns:w15="http://schemas.microsoft.com/office/word/2012/wordml" xmlns:w16cex="http://schemas.microsoft.com/office/word/2018/wordml/cex" xmlns:w16cid="http://schemas.microsoft.com/office/word/2016/wordml/cid" xmlns:w16="http://schemas.microsoft.com/office/word/2018/wordml" xmlns:w16du="http://schemas.microsoft.com/office/word/2023/wordml/word16du" xmlns:w16sdtdh="http://schemas.microsoft.com/office/word/2020/wordml/sdtdatahash" xmlns:w16sdtfl="http://schemas.microsoft.com/office/word/2024/wordml/sdtformatlock" xmlns:w16se="http://schemas.microsoft.com/office/word/2015/wordml/symex" xmlns:wpg="http://schemas.microsoft.com/office/word/2010/wordprocessingGroup" xmlns:wpi="http://schemas.microsoft.com/office/word/2010/wordprocessingInk" xmlns:wne="http://schemas.microsoft.com/office/word/2006/wordml" xmlns:wps="http://schemas.microsoft.com/office/word/2010/wordprocessingShape" mc:Ignorable="w14 w15 w16se w16cid w16 w16cex w16sdtdh w16sdtfl w16du wp14">
+<w:endnotes xmlns:wpc="http://schemas.microsoft.com/office/word/2010/wordprocessingCanvas" xmlns:mc="http://schemas.openxmlformats.org/markup-compatibility/2006" xmlns:o="urn:schemas-microsoft-com:office:office" xmlns:r="http://schemas.openxmlformats.org/officeDocument/2006/relationships" xmlns:m="http://schemas.openxmlformats.org/officeDocument/2006/math" xmlns:v="urn:schemas-microsoft-com:vml" xmlns:wp14="http://schemas.microsoft.com/office/word/2010/wordprocessingDrawing" xmlns:wp="http://schemas.openxmlformats.org/drawingml/2006/wordprocessingDrawing" xmlns:w10="urn:schemas-microsoft-com:office:word" xmlns:w="http://schemas.openxmlformats.org/wordprocessingml/2006/main" xmlns:w14="http://schemas.microsoft.com/office/word/2010/wordml" xmlns:wpg="http://schemas.microsoft.com/office/word/2010/wordprocessingGroup" xmlns:wpi="http://schemas.microsoft.com/office/word/2010/wordprocessingInk" xmlns:wne="http://schemas.microsoft.com/office/word/2006/wordml" xmlns:wps="http://schemas.microsoft.com/office/word/2010/wordprocessingShape" mc:Ignorable="w14 wp14">
   <w:endnote w:type="separator" w:id="-1">
     <w:p>
       <w:r>
@@ -2041,7 +2094,7 @@
 </file>
 
 <file path=word/footnotes.xml><?xml version="1.0" encoding="utf-8"?>
-<w:footnotes xmlns:wpc="http://schemas.microsoft.com/office/word/2010/wordprocessingCanvas" xmlns:cx="http://schemas.microsoft.com/office/drawing/2014/chartex" xmlns:cx1="http://schemas.microsoft.com/office/drawing/2015/9/8/chartex" xmlns:cx2="http://schemas.microsoft.com/office/drawing/2015/10/21/chartex" xmlns:cx3="http://schemas.microsoft.com/office/drawing/2016/5/9/chartex" xmlns:cx4="http://schemas.microsoft.com/office/drawing/2016/5/10/chartex" xmlns:cx5="http://schemas.microsoft.com/office/drawing/2016/5/11/chartex" xmlns:cx6="http://schemas.microsoft.com/office/drawing/2016/5/12/chartex" xmlns:cx7="http://schemas.microsoft.com/office/drawing/2016/5/13/chartex" xmlns:cx8="http://schemas.microsoft.com/office/drawing/2016/5/14/chartex" xmlns:mc="http://schemas.openxmlformats.org/markup-compatibility/2006" xmlns:aink="http://schemas.microsoft.com/office/drawing/2016/ink" xmlns:am3d="http://schemas.microsoft.com/office/drawing/2017/model3d" xmlns:o="urn:schemas-microsoft-com:office:office" xmlns:oel="http://schemas.microsoft.com/office/2019/extlst" xmlns:r="http://schemas.openxmlformats.org/officeDocument/2006/relationships" xmlns:m="http://schemas.openxmlformats.org/officeDocument/2006/math" xmlns:v="urn:schemas-microsoft-com:vml" xmlns:wp14="http://schemas.microsoft.com/office/word/2010/wordprocessingDrawing" xmlns:wp="http://schemas.openxmlformats.org/drawingml/2006/wordprocessingDrawing" xmlns:w10="urn:schemas-microsoft-com:office:word" xmlns:w="http://schemas.openxmlformats.org/wordprocessingml/2006/main" xmlns:w14="http://schemas.microsoft.com/office/word/2010/wordml" xmlns:w15="http://schemas.microsoft.com/office/word/2012/wordml" xmlns:w16cex="http://schemas.microsoft.com/office/word/2018/wordml/cex" xmlns:w16cid="http://schemas.microsoft.com/office/word/2016/wordml/cid" xmlns:w16="http://schemas.microsoft.com/office/word/2018/wordml" xmlns:w16du="http://schemas.microsoft.com/office/word/2023/wordml/word16du" xmlns:w16sdtdh="http://schemas.microsoft.com/office/word/2020/wordml/sdtdatahash" xmlns:w16sdtfl="http://schemas.microsoft.com/office/word/2024/wordml/sdtformatlock" xmlns:w16se="http://schemas.microsoft.com/office/word/2015/wordml/symex" xmlns:wpg="http://schemas.microsoft.com/office/word/2010/wordprocessingGroup" xmlns:wpi="http://schemas.microsoft.com/office/word/2010/wordprocessingInk" xmlns:wne="http://schemas.microsoft.com/office/word/2006/wordml" xmlns:wps="http://schemas.microsoft.com/office/word/2010/wordprocessingShape" mc:Ignorable="w14 w15 w16se w16cid w16 w16cex w16sdtdh w16sdtfl w16du wp14">
+<w:footnotes xmlns:wpc="http://schemas.microsoft.com/office/word/2010/wordprocessingCanvas" xmlns:mc="http://schemas.openxmlformats.org/markup-compatibility/2006" xmlns:o="urn:schemas-microsoft-com:office:office" xmlns:r="http://schemas.openxmlformats.org/officeDocument/2006/relationships" xmlns:m="http://schemas.openxmlformats.org/officeDocument/2006/math" xmlns:v="urn:schemas-microsoft-com:vml" xmlns:wp14="http://schemas.microsoft.com/office/word/2010/wordprocessingDrawing" xmlns:wp="http://schemas.openxmlformats.org/drawingml/2006/wordprocessingDrawing" xmlns:w10="urn:schemas-microsoft-com:office:word" xmlns:w="http://schemas.openxmlformats.org/wordprocessingml/2006/main" xmlns:w14="http://schemas.microsoft.com/office/word/2010/wordml" xmlns:wpg="http://schemas.microsoft.com/office/word/2010/wordprocessingGroup" xmlns:wpi="http://schemas.microsoft.com/office/word/2010/wordprocessingInk" xmlns:wne="http://schemas.microsoft.com/office/word/2006/wordml" xmlns:wps="http://schemas.microsoft.com/office/word/2010/wordprocessingShape" mc:Ignorable="w14 wp14">
   <w:footnote w:type="separator" w:id="-1">
     <w:p>
       <w:r>
@@ -2060,8 +2113,8 @@
 </file>
 
 <file path=word/numbering.xml><?xml version="1.0" encoding="utf-8"?>
-<w:numbering xmlns:wpc="http://schemas.microsoft.com/office/word/2010/wordprocessingCanvas" xmlns:cx="http://schemas.microsoft.com/office/drawing/2014/chartex" xmlns:cx1="http://schemas.microsoft.com/office/drawing/2015/9/8/chartex" xmlns:cx2="http://schemas.microsoft.com/office/drawing/2015/10/21/chartex" xmlns:cx3="http://schemas.microsoft.com/office/drawing/2016/5/9/chartex" xmlns:cx4="http://schemas.microsoft.com/office/drawing/2016/5/10/chartex" xmlns:cx5="http://schemas.microsoft.com/office/drawing/2016/5/11/chartex" xmlns:cx6="http://schemas.microsoft.com/office/drawing/2016/5/12/chartex" xmlns:cx7="http://schemas.microsoft.com/office/drawing/2016/5/13/chartex" xmlns:cx8="http://schemas.microsoft.com/office/drawing/2016/5/14/chartex" xmlns:mc="http://schemas.openxmlformats.org/markup-compatibility/2006" xmlns:aink="http://schemas.microsoft.com/office/drawing/2016/ink" xmlns:am3d="http://schemas.microsoft.com/office/drawing/2017/model3d" xmlns:o="urn:schemas-microsoft-com:office:office" xmlns:oel="http://schemas.microsoft.com/office/2019/extlst" xmlns:r="http://schemas.openxmlformats.org/officeDocument/2006/relationships" xmlns:m="http://schemas.openxmlformats.org/officeDocument/2006/math" xmlns:v="urn:schemas-microsoft-com:vml" xmlns:wp14="http://schemas.microsoft.com/office/word/2010/wordprocessingDrawing" xmlns:wp="http://schemas.openxmlformats.org/drawingml/2006/wordprocessingDrawing" xmlns:w10="urn:schemas-microsoft-com:office:word" xmlns:w="http://schemas.openxmlformats.org/wordprocessingml/2006/main" xmlns:w14="http://schemas.microsoft.com/office/word/2010/wordml" xmlns:w15="http://schemas.microsoft.com/office/word/2012/wordml" xmlns:w16cex="http://schemas.microsoft.com/office/word/2018/wordml/cex" xmlns:w16cid="http://schemas.microsoft.com/office/word/2016/wordml/cid" xmlns:w16="http://schemas.microsoft.com/office/word/2018/wordml" xmlns:w16du="http://schemas.microsoft.com/office/word/2023/wordml/word16du" xmlns:w16sdtdh="http://schemas.microsoft.com/office/word/2020/wordml/sdtdatahash" xmlns:w16sdtfl="http://schemas.microsoft.com/office/word/2024/wordml/sdtformatlock" xmlns:w16se="http://schemas.microsoft.com/office/word/2015/wordml/symex" xmlns:wpg="http://schemas.microsoft.com/office/word/2010/wordprocessingGroup" xmlns:wpi="http://schemas.microsoft.com/office/word/2010/wordprocessingInk" xmlns:wne="http://schemas.microsoft.com/office/word/2006/wordml" xmlns:wps="http://schemas.microsoft.com/office/word/2010/wordprocessingShape" mc:Ignorable="w14 w15 w16se w16cid w16 w16cex w16sdtdh w16sdtfl w16du wp14">
-  <w:abstractNum w:abstractNumId="0" w15:restartNumberingAfterBreak="0">
+<w:numbering xmlns:wpc="http://schemas.microsoft.com/office/word/2010/wordprocessingCanvas" xmlns:mc="http://schemas.openxmlformats.org/markup-compatibility/2006" xmlns:o="urn:schemas-microsoft-com:office:office" xmlns:r="http://schemas.openxmlformats.org/officeDocument/2006/relationships" xmlns:m="http://schemas.openxmlformats.org/officeDocument/2006/math" xmlns:v="urn:schemas-microsoft-com:vml" xmlns:wp14="http://schemas.microsoft.com/office/word/2010/wordprocessingDrawing" xmlns:wp="http://schemas.openxmlformats.org/drawingml/2006/wordprocessingDrawing" xmlns:w10="urn:schemas-microsoft-com:office:word" xmlns:w="http://schemas.openxmlformats.org/wordprocessingml/2006/main" xmlns:w14="http://schemas.microsoft.com/office/word/2010/wordml" xmlns:wpg="http://schemas.microsoft.com/office/word/2010/wordprocessingGroup" xmlns:wpi="http://schemas.microsoft.com/office/word/2010/wordprocessingInk" xmlns:wne="http://schemas.microsoft.com/office/word/2006/wordml" xmlns:wps="http://schemas.microsoft.com/office/word/2010/wordprocessingShape" mc:Ignorable="w14 wp14">
+  <w:abstractNum w:abstractNumId="0">
     <w:nsid w:val="0BEC1DB0"/>
     <w:multiLevelType w:val="multilevel"/>
     <w:tmpl w:val="43A0D8CE"/>
@@ -2210,7 +2263,7 @@
       </w:rPr>
     </w:lvl>
   </w:abstractNum>
-  <w:abstractNum w:abstractNumId="1" w15:restartNumberingAfterBreak="0">
+  <w:abstractNum w:abstractNumId="1">
     <w:nsid w:val="317A5FAE"/>
     <w:multiLevelType w:val="multilevel"/>
     <w:tmpl w:val="B69273E2"/>
@@ -2359,7 +2412,7 @@
       </w:rPr>
     </w:lvl>
   </w:abstractNum>
-  <w:abstractNum w:abstractNumId="2" w15:restartNumberingAfterBreak="0">
+  <w:abstractNum w:abstractNumId="2">
     <w:nsid w:val="3CDC0220"/>
     <w:multiLevelType w:val="multilevel"/>
     <w:tmpl w:val="468E4CA6"/>
@@ -2508,7 +2561,7 @@
       </w:rPr>
     </w:lvl>
   </w:abstractNum>
-  <w:abstractNum w:abstractNumId="3" w15:restartNumberingAfterBreak="0">
+  <w:abstractNum w:abstractNumId="3">
     <w:nsid w:val="40EB4549"/>
     <w:multiLevelType w:val="hybridMultilevel"/>
     <w:tmpl w:val="C65C6D2A"/>
@@ -2597,7 +2650,7 @@
       </w:pPr>
     </w:lvl>
   </w:abstractNum>
-  <w:abstractNum w:abstractNumId="4" w15:restartNumberingAfterBreak="0">
+  <w:abstractNum w:abstractNumId="4">
     <w:nsid w:val="5CF154C6"/>
     <w:multiLevelType w:val="hybridMultilevel"/>
     <w:tmpl w:val="2D0ED50A"/>
@@ -2710,7 +2763,7 @@
       </w:rPr>
     </w:lvl>
   </w:abstractNum>
-  <w:abstractNum w:abstractNumId="5" w15:restartNumberingAfterBreak="0">
+  <w:abstractNum w:abstractNumId="5">
     <w:nsid w:val="5DB669A0"/>
     <w:multiLevelType w:val="multilevel"/>
     <w:tmpl w:val="5DB669A0"/>
@@ -2799,7 +2852,7 @@
       </w:pPr>
     </w:lvl>
   </w:abstractNum>
-  <w:abstractNum w:abstractNumId="6" w15:restartNumberingAfterBreak="0">
+  <w:abstractNum w:abstractNumId="6">
     <w:nsid w:val="66EC44EF"/>
     <w:multiLevelType w:val="hybridMultilevel"/>
     <w:tmpl w:val="72EC4834"/>
@@ -2912,7 +2965,7 @@
       </w:rPr>
     </w:lvl>
   </w:abstractNum>
-  <w:abstractNum w:abstractNumId="7" w15:restartNumberingAfterBreak="0">
+  <w:abstractNum w:abstractNumId="7">
     <w:nsid w:val="6BA2684B"/>
     <w:multiLevelType w:val="multilevel"/>
     <w:tmpl w:val="6BA2684B"/>
@@ -3001,7 +3054,7 @@
       </w:pPr>
     </w:lvl>
   </w:abstractNum>
-  <w:abstractNum w:abstractNumId="8" w15:restartNumberingAfterBreak="0">
+  <w:abstractNum w:abstractNumId="8">
     <w:nsid w:val="7778170C"/>
     <w:multiLevelType w:val="multilevel"/>
     <w:tmpl w:val="A476C700"/>
@@ -3150,38 +3203,38 @@
       </w:rPr>
     </w:lvl>
   </w:abstractNum>
-  <w:num w:numId="1" w16cid:durableId="794953198">
+  <w:num w:numId="1">
     <w:abstractNumId w:val="5"/>
   </w:num>
-  <w:num w:numId="2" w16cid:durableId="1428308695">
+  <w:num w:numId="2">
     <w:abstractNumId w:val="7"/>
   </w:num>
-  <w:num w:numId="3" w16cid:durableId="1402486689">
+  <w:num w:numId="3">
     <w:abstractNumId w:val="2"/>
   </w:num>
-  <w:num w:numId="4" w16cid:durableId="137842018">
+  <w:num w:numId="4">
     <w:abstractNumId w:val="1"/>
   </w:num>
-  <w:num w:numId="5" w16cid:durableId="2097434228">
+  <w:num w:numId="5">
     <w:abstractNumId w:val="8"/>
   </w:num>
-  <w:num w:numId="6" w16cid:durableId="1860125219">
+  <w:num w:numId="6">
     <w:abstractNumId w:val="0"/>
   </w:num>
-  <w:num w:numId="7" w16cid:durableId="1820460691">
+  <w:num w:numId="7">
     <w:abstractNumId w:val="6"/>
   </w:num>
-  <w:num w:numId="8" w16cid:durableId="1569194554">
+  <w:num w:numId="8">
     <w:abstractNumId w:val="4"/>
   </w:num>
-  <w:num w:numId="9" w16cid:durableId="1870488184">
+  <w:num w:numId="9">
     <w:abstractNumId w:val="3"/>
   </w:num>
 </w:numbering>
 </file>
 
 <file path=word/styles.xml><?xml version="1.0" encoding="utf-8"?>
-<w:styles xmlns:mc="http://schemas.openxmlformats.org/markup-compatibility/2006" xmlns:r="http://schemas.openxmlformats.org/officeDocument/2006/relationships" xmlns:w="http://schemas.openxmlformats.org/wordprocessingml/2006/main" xmlns:w14="http://schemas.microsoft.com/office/word/2010/wordml" xmlns:w15="http://schemas.microsoft.com/office/word/2012/wordml" xmlns:w16cex="http://schemas.microsoft.com/office/word/2018/wordml/cex" xmlns:w16cid="http://schemas.microsoft.com/office/word/2016/wordml/cid" xmlns:w16="http://schemas.microsoft.com/office/word/2018/wordml" xmlns:w16du="http://schemas.microsoft.com/office/word/2023/wordml/word16du" xmlns:w16sdtdh="http://schemas.microsoft.com/office/word/2020/wordml/sdtdatahash" xmlns:w16sdtfl="http://schemas.microsoft.com/office/word/2024/wordml/sdtformatlock" xmlns:w16se="http://schemas.microsoft.com/office/word/2015/wordml/symex" mc:Ignorable="w14 w15 w16se w16cid w16 w16cex w16sdtdh w16sdtfl w16du">
+<w:styles xmlns:mc="http://schemas.openxmlformats.org/markup-compatibility/2006" xmlns:r="http://schemas.openxmlformats.org/officeDocument/2006/relationships" xmlns:w="http://schemas.openxmlformats.org/wordprocessingml/2006/main" xmlns:w14="http://schemas.microsoft.com/office/word/2010/wordml" mc:Ignorable="w14">
   <w:docDefaults>
     <w:rPrDefault>
       <w:rPr>
@@ -3191,383 +3244,142 @@
     </w:rPrDefault>
     <w:pPrDefault/>
   </w:docDefaults>
-  <w:latentStyles w:defLockedState="0" w:defUIPriority="99" w:defSemiHidden="0" w:defUnhideWhenUsed="0" w:defQFormat="0" w:count="376">
-    <w:lsdException w:name="Normal" w:uiPriority="0" w:qFormat="1"/>
-    <w:lsdException w:name="heading 1" w:uiPriority="9" w:qFormat="1"/>
-    <w:lsdException w:name="heading 2" w:semiHidden="1" w:uiPriority="9" w:unhideWhenUsed="1" w:qFormat="1"/>
-    <w:lsdException w:name="heading 3" w:semiHidden="1" w:uiPriority="9" w:unhideWhenUsed="1" w:qFormat="1"/>
-    <w:lsdException w:name="heading 4" w:semiHidden="1" w:uiPriority="9" w:unhideWhenUsed="1" w:qFormat="1"/>
-    <w:lsdException w:name="heading 5" w:semiHidden="1" w:uiPriority="9" w:unhideWhenUsed="1" w:qFormat="1"/>
-    <w:lsdException w:name="heading 6" w:semiHidden="1" w:uiPriority="9" w:unhideWhenUsed="1" w:qFormat="1"/>
-    <w:lsdException w:name="heading 7" w:semiHidden="1" w:uiPriority="9" w:unhideWhenUsed="1" w:qFormat="1"/>
-    <w:lsdException w:name="heading 8" w:semiHidden="1" w:uiPriority="9" w:unhideWhenUsed="1" w:qFormat="1"/>
-    <w:lsdException w:name="heading 9" w:semiHidden="1" w:uiPriority="9" w:unhideWhenUsed="1" w:qFormat="1"/>
-    <w:lsdException w:name="index 1" w:semiHidden="1" w:unhideWhenUsed="1"/>
-    <w:lsdException w:name="index 2" w:semiHidden="1" w:unhideWhenUsed="1"/>
-    <w:lsdException w:name="index 3" w:semiHidden="1" w:unhideWhenUsed="1"/>
-    <w:lsdException w:name="index 4" w:semiHidden="1" w:unhideWhenUsed="1"/>
-    <w:lsdException w:name="index 5" w:semiHidden="1" w:unhideWhenUsed="1"/>
-    <w:lsdException w:name="index 6" w:semiHidden="1" w:unhideWhenUsed="1"/>
-    <w:lsdException w:name="index 7" w:semiHidden="1" w:unhideWhenUsed="1"/>
-    <w:lsdException w:name="index 8" w:semiHidden="1" w:unhideWhenUsed="1"/>
-    <w:lsdException w:name="index 9" w:semiHidden="1" w:unhideWhenUsed="1"/>
-    <w:lsdException w:name="toc 1" w:semiHidden="1" w:uiPriority="39" w:unhideWhenUsed="1"/>
-    <w:lsdException w:name="toc 2" w:semiHidden="1" w:uiPriority="39" w:unhideWhenUsed="1"/>
-    <w:lsdException w:name="toc 3" w:semiHidden="1" w:uiPriority="39" w:unhideWhenUsed="1"/>
-    <w:lsdException w:name="toc 4" w:semiHidden="1" w:uiPriority="39" w:unhideWhenUsed="1"/>
-    <w:lsdException w:name="toc 5" w:semiHidden="1" w:uiPriority="39" w:unhideWhenUsed="1"/>
-    <w:lsdException w:name="toc 6" w:semiHidden="1" w:uiPriority="39" w:unhideWhenUsed="1"/>
-    <w:lsdException w:name="toc 7" w:semiHidden="1" w:uiPriority="39" w:unhideWhenUsed="1"/>
-    <w:lsdException w:name="toc 8" w:semiHidden="1" w:uiPriority="39" w:unhideWhenUsed="1"/>
-    <w:lsdException w:name="toc 9" w:semiHidden="1" w:uiPriority="39" w:unhideWhenUsed="1"/>
-    <w:lsdException w:name="Normal Indent" w:semiHidden="1" w:unhideWhenUsed="1"/>
-    <w:lsdException w:name="footnote text" w:semiHidden="1" w:unhideWhenUsed="1"/>
-    <w:lsdException w:name="annotation text" w:semiHidden="1" w:unhideWhenUsed="1"/>
-    <w:lsdException w:name="header" w:unhideWhenUsed="1"/>
-    <w:lsdException w:name="footer" w:unhideWhenUsed="1" w:qFormat="1"/>
-    <w:lsdException w:name="index heading" w:semiHidden="1" w:unhideWhenUsed="1"/>
-    <w:lsdException w:name="caption" w:semiHidden="1" w:uiPriority="35" w:unhideWhenUsed="1" w:qFormat="1"/>
-    <w:lsdException w:name="table of figures" w:semiHidden="1" w:unhideWhenUsed="1"/>
-    <w:lsdException w:name="envelope address" w:semiHidden="1" w:unhideWhenUsed="1"/>
-    <w:lsdException w:name="envelope return" w:semiHidden="1" w:unhideWhenUsed="1"/>
-    <w:lsdException w:name="footnote reference" w:semiHidden="1" w:unhideWhenUsed="1"/>
-    <w:lsdException w:name="annotation reference" w:semiHidden="1" w:unhideWhenUsed="1"/>
-    <w:lsdException w:name="line number" w:semiHidden="1" w:unhideWhenUsed="1"/>
-    <w:lsdException w:name="page number" w:semiHidden="1" w:unhideWhenUsed="1"/>
-    <w:lsdException w:name="endnote reference" w:semiHidden="1" w:unhideWhenUsed="1"/>
-    <w:lsdException w:name="endnote text" w:semiHidden="1" w:unhideWhenUsed="1"/>
-    <w:lsdException w:name="table of authorities" w:semiHidden="1" w:unhideWhenUsed="1"/>
-    <w:lsdException w:name="macro" w:semiHidden="1" w:unhideWhenUsed="1"/>
-    <w:lsdException w:name="toa heading" w:semiHidden="1" w:unhideWhenUsed="1"/>
-    <w:lsdException w:name="List" w:semiHidden="1" w:unhideWhenUsed="1"/>
-    <w:lsdException w:name="List Bullet" w:semiHidden="1" w:unhideWhenUsed="1"/>
-    <w:lsdException w:name="List Number" w:semiHidden="1" w:unhideWhenUsed="1"/>
-    <w:lsdException w:name="List 2" w:semiHidden="1" w:unhideWhenUsed="1"/>
-    <w:lsdException w:name="List 3" w:semiHidden="1" w:unhideWhenUsed="1"/>
-    <w:lsdException w:name="List 4" w:semiHidden="1" w:unhideWhenUsed="1"/>
-    <w:lsdException w:name="List 5" w:semiHidden="1" w:unhideWhenUsed="1"/>
-    <w:lsdException w:name="List Bullet 2" w:semiHidden="1" w:unhideWhenUsed="1"/>
-    <w:lsdException w:name="List Bullet 3" w:semiHidden="1" w:unhideWhenUsed="1"/>
-    <w:lsdException w:name="List Bullet 4" w:semiHidden="1" w:unhideWhenUsed="1"/>
-    <w:lsdException w:name="List Bullet 5" w:semiHidden="1" w:unhideWhenUsed="1"/>
-    <w:lsdException w:name="List Number 2" w:semiHidden="1" w:unhideWhenUsed="1"/>
-    <w:lsdException w:name="List Number 3" w:semiHidden="1" w:unhideWhenUsed="1"/>
-    <w:lsdException w:name="List Number 4" w:semiHidden="1" w:unhideWhenUsed="1"/>
-    <w:lsdException w:name="List Number 5" w:semiHidden="1" w:unhideWhenUsed="1"/>
-    <w:lsdException w:name="Title" w:uiPriority="10" w:qFormat="1"/>
-    <w:lsdException w:name="Closing" w:semiHidden="1" w:unhideWhenUsed="1"/>
-    <w:lsdException w:name="Signature" w:semiHidden="1" w:unhideWhenUsed="1"/>
-    <w:lsdException w:name="Default Paragraph Font" w:semiHidden="1" w:uiPriority="1" w:unhideWhenUsed="1" w:qFormat="1"/>
-    <w:lsdException w:name="Body Text" w:semiHidden="1" w:unhideWhenUsed="1"/>
-    <w:lsdException w:name="Body Text Indent" w:semiHidden="1" w:unhideWhenUsed="1"/>
-    <w:lsdException w:name="List Continue" w:semiHidden="1" w:unhideWhenUsed="1"/>
-    <w:lsdException w:name="List Continue 2" w:semiHidden="1" w:unhideWhenUsed="1"/>
-    <w:lsdException w:name="List Continue 3" w:semiHidden="1" w:unhideWhenUsed="1"/>
-    <w:lsdException w:name="List Continue 4" w:semiHidden="1" w:unhideWhenUsed="1"/>
-    <w:lsdException w:name="List Continue 5" w:semiHidden="1" w:unhideWhenUsed="1"/>
-    <w:lsdException w:name="Message Header" w:semiHidden="1" w:unhideWhenUsed="1"/>
-    <w:lsdException w:name="Subtitle" w:uiPriority="11" w:qFormat="1"/>
-    <w:lsdException w:name="Salutation" w:semiHidden="1" w:unhideWhenUsed="1"/>
-    <w:lsdException w:name="Date" w:semiHidden="1" w:unhideWhenUsed="1"/>
-    <w:lsdException w:name="Body Text First Indent" w:semiHidden="1" w:unhideWhenUsed="1"/>
-    <w:lsdException w:name="Body Text First Indent 2" w:semiHidden="1" w:unhideWhenUsed="1"/>
-    <w:lsdException w:name="Note Heading" w:semiHidden="1" w:unhideWhenUsed="1"/>
-    <w:lsdException w:name="Body Text 2" w:semiHidden="1" w:unhideWhenUsed="1"/>
-    <w:lsdException w:name="Body Text 3" w:semiHidden="1" w:unhideWhenUsed="1"/>
-    <w:lsdException w:name="Body Text Indent 2" w:semiHidden="1" w:unhideWhenUsed="1"/>
-    <w:lsdException w:name="Body Text Indent 3" w:semiHidden="1" w:unhideWhenUsed="1"/>
-    <w:lsdException w:name="Block Text" w:semiHidden="1" w:unhideWhenUsed="1"/>
-    <w:lsdException w:name="Hyperlink" w:unhideWhenUsed="1"/>
-    <w:lsdException w:name="FollowedHyperlink" w:semiHidden="1" w:unhideWhenUsed="1"/>
-    <w:lsdException w:name="Strong" w:uiPriority="22" w:qFormat="1"/>
-    <w:lsdException w:name="Emphasis" w:uiPriority="20" w:qFormat="1"/>
-    <w:lsdException w:name="Document Map" w:semiHidden="1" w:unhideWhenUsed="1"/>
-    <w:lsdException w:name="Plain Text" w:semiHidden="1" w:unhideWhenUsed="1"/>
-    <w:lsdException w:name="E-mail Signature" w:semiHidden="1" w:unhideWhenUsed="1"/>
-    <w:lsdException w:name="HTML Top of Form" w:semiHidden="1" w:unhideWhenUsed="1"/>
-    <w:lsdException w:name="HTML Bottom of Form" w:semiHidden="1" w:unhideWhenUsed="1"/>
-    <w:lsdException w:name="Normal (Web)" w:semiHidden="1" w:unhideWhenUsed="1"/>
-    <w:lsdException w:name="HTML Acronym" w:semiHidden="1" w:unhideWhenUsed="1"/>
-    <w:lsdException w:name="HTML Address" w:semiHidden="1" w:unhideWhenUsed="1"/>
-    <w:lsdException w:name="HTML Cite" w:semiHidden="1" w:unhideWhenUsed="1"/>
-    <w:lsdException w:name="HTML Code" w:semiHidden="1" w:unhideWhenUsed="1"/>
-    <w:lsdException w:name="HTML Definition" w:semiHidden="1" w:unhideWhenUsed="1"/>
-    <w:lsdException w:name="HTML Keyboard" w:semiHidden="1" w:unhideWhenUsed="1"/>
-    <w:lsdException w:name="HTML Preformatted" w:semiHidden="1" w:unhideWhenUsed="1"/>
-    <w:lsdException w:name="HTML Sample" w:semiHidden="1" w:unhideWhenUsed="1"/>
-    <w:lsdException w:name="HTML Typewriter" w:semiHidden="1" w:unhideWhenUsed="1"/>
-    <w:lsdException w:name="HTML Variable" w:semiHidden="1" w:unhideWhenUsed="1"/>
-    <w:lsdException w:name="Normal Table" w:semiHidden="1" w:unhideWhenUsed="1"/>
-    <w:lsdException w:name="annotation subject" w:semiHidden="1" w:unhideWhenUsed="1"/>
-    <w:lsdException w:name="No List" w:semiHidden="1" w:unhideWhenUsed="1"/>
-    <w:lsdException w:name="Outline List 1" w:semiHidden="1" w:unhideWhenUsed="1"/>
-    <w:lsdException w:name="Outline List 2" w:semiHidden="1" w:unhideWhenUsed="1"/>
-    <w:lsdException w:name="Outline List 3" w:semiHidden="1" w:unhideWhenUsed="1"/>
-    <w:lsdException w:name="Table Simple 1" w:semiHidden="1" w:unhideWhenUsed="1"/>
-    <w:lsdException w:name="Table Simple 2" w:semiHidden="1" w:unhideWhenUsed="1"/>
-    <w:lsdException w:name="Table Simple 3" w:semiHidden="1" w:unhideWhenUsed="1"/>
-    <w:lsdException w:name="Table Classic 1" w:semiHidden="1" w:unhideWhenUsed="1"/>
-    <w:lsdException w:name="Table Classic 2" w:semiHidden="1" w:unhideWhenUsed="1"/>
-    <w:lsdException w:name="Table Classic 3" w:semiHidden="1" w:unhideWhenUsed="1"/>
-    <w:lsdException w:name="Table Classic 4" w:semiHidden="1" w:unhideWhenUsed="1"/>
-    <w:lsdException w:name="Table Colorful 1" w:semiHidden="1" w:unhideWhenUsed="1"/>
-    <w:lsdException w:name="Table Colorful 2" w:semiHidden="1" w:unhideWhenUsed="1"/>
-    <w:lsdException w:name="Table Colorful 3" w:semiHidden="1" w:unhideWhenUsed="1"/>
-    <w:lsdException w:name="Table Columns 1" w:semiHidden="1" w:unhideWhenUsed="1"/>
-    <w:lsdException w:name="Table Columns 2" w:semiHidden="1" w:unhideWhenUsed="1"/>
-    <w:lsdException w:name="Table Columns 3" w:semiHidden="1" w:unhideWhenUsed="1"/>
-    <w:lsdException w:name="Table Columns 4" w:semiHidden="1" w:unhideWhenUsed="1"/>
-    <w:lsdException w:name="Table Columns 5" w:semiHidden="1" w:unhideWhenUsed="1"/>
-    <w:lsdException w:name="Table Grid 1" w:semiHidden="1" w:unhideWhenUsed="1"/>
-    <w:lsdException w:name="Table Grid 2" w:semiHidden="1" w:unhideWhenUsed="1"/>
-    <w:lsdException w:name="Table Grid 3" w:semiHidden="1" w:unhideWhenUsed="1"/>
-    <w:lsdException w:name="Table Grid 4" w:semiHidden="1" w:unhideWhenUsed="1"/>
-    <w:lsdException w:name="Table Grid 5" w:semiHidden="1" w:unhideWhenUsed="1"/>
-    <w:lsdException w:name="Table Grid 6" w:semiHidden="1" w:unhideWhenUsed="1"/>
-    <w:lsdException w:name="Table Grid 7" w:semiHidden="1" w:unhideWhenUsed="1"/>
-    <w:lsdException w:name="Table Grid 8" w:semiHidden="1" w:unhideWhenUsed="1"/>
-    <w:lsdException w:name="Table List 1" w:semiHidden="1" w:unhideWhenUsed="1"/>
-    <w:lsdException w:name="Table List 2" w:semiHidden="1" w:unhideWhenUsed="1"/>
-    <w:lsdException w:name="Table List 3" w:semiHidden="1" w:unhideWhenUsed="1"/>
-    <w:lsdException w:name="Table List 4" w:semiHidden="1" w:unhideWhenUsed="1"/>
-    <w:lsdException w:name="Table List 5" w:semiHidden="1" w:unhideWhenUsed="1"/>
-    <w:lsdException w:name="Table List 6" w:semiHidden="1" w:unhideWhenUsed="1"/>
-    <w:lsdException w:name="Table List 7" w:semiHidden="1" w:unhideWhenUsed="1"/>
-    <w:lsdException w:name="Table List 8" w:semiHidden="1" w:unhideWhenUsed="1"/>
-    <w:lsdException w:name="Table 3D effects 1" w:semiHidden="1" w:unhideWhenUsed="1"/>
-    <w:lsdException w:name="Table 3D effects 2" w:semiHidden="1" w:unhideWhenUsed="1"/>
-    <w:lsdException w:name="Table 3D effects 3" w:semiHidden="1" w:unhideWhenUsed="1"/>
-    <w:lsdException w:name="Table Contemporary" w:semiHidden="1" w:unhideWhenUsed="1"/>
-    <w:lsdException w:name="Table Elegant" w:semiHidden="1" w:unhideWhenUsed="1"/>
-    <w:lsdException w:name="Table Professional" w:semiHidden="1" w:unhideWhenUsed="1"/>
-    <w:lsdException w:name="Table Subtle 1" w:semiHidden="1" w:unhideWhenUsed="1"/>
-    <w:lsdException w:name="Table Subtle 2" w:semiHidden="1" w:unhideWhenUsed="1"/>
-    <w:lsdException w:name="Table Web 1" w:semiHidden="1" w:unhideWhenUsed="1"/>
-    <w:lsdException w:name="Table Web 2" w:semiHidden="1" w:unhideWhenUsed="1"/>
-    <w:lsdException w:name="Table Web 3" w:semiHidden="1" w:unhideWhenUsed="1"/>
-    <w:lsdException w:name="Balloon Text" w:semiHidden="1" w:unhideWhenUsed="1"/>
-    <w:lsdException w:name="Table Grid" w:uiPriority="59"/>
-    <w:lsdException w:name="Table Theme" w:semiHidden="1" w:unhideWhenUsed="1"/>
-    <w:lsdException w:name="Placeholder Text" w:semiHidden="1" w:unhideWhenUsed="1"/>
-    <w:lsdException w:name="No Spacing" w:semiHidden="1" w:unhideWhenUsed="1"/>
-    <w:lsdException w:name="Light Shading" w:uiPriority="60"/>
-    <w:lsdException w:name="Light List" w:uiPriority="61"/>
-    <w:lsdException w:name="Light Grid" w:uiPriority="62"/>
-    <w:lsdException w:name="Medium Shading 1" w:uiPriority="63"/>
-    <w:lsdException w:name="Medium Shading 2" w:uiPriority="64"/>
-    <w:lsdException w:name="Medium List 1" w:uiPriority="65"/>
-    <w:lsdException w:name="Medium List 2" w:uiPriority="66"/>
-    <w:lsdException w:name="Medium Grid 1" w:uiPriority="67"/>
-    <w:lsdException w:name="Medium Grid 2" w:uiPriority="68"/>
-    <w:lsdException w:name="Medium Grid 3" w:uiPriority="69"/>
-    <w:lsdException w:name="Dark List" w:uiPriority="70"/>
-    <w:lsdException w:name="Colorful Shading" w:uiPriority="71"/>
-    <w:lsdException w:name="Colorful List" w:uiPriority="72"/>
-    <w:lsdException w:name="Colorful Grid" w:uiPriority="73"/>
-    <w:lsdException w:name="Light Shading Accent 1" w:uiPriority="60"/>
-    <w:lsdException w:name="Light List Accent 1" w:uiPriority="61"/>
-    <w:lsdException w:name="Light Grid Accent 1" w:uiPriority="62"/>
-    <w:lsdException w:name="Medium Shading 1 Accent 1" w:uiPriority="63"/>
-    <w:lsdException w:name="Medium Shading 2 Accent 1" w:uiPriority="64"/>
-    <w:lsdException w:name="Medium List 1 Accent 1" w:uiPriority="65"/>
-    <w:lsdException w:name="Revision" w:semiHidden="1" w:unhideWhenUsed="1"/>
-    <w:lsdException w:name="List Paragraph" w:uiPriority="34" w:qFormat="1"/>
-    <w:lsdException w:name="Quote" w:semiHidden="1" w:unhideWhenUsed="1"/>
-    <w:lsdException w:name="Intense Quote" w:semiHidden="1" w:unhideWhenUsed="1"/>
-    <w:lsdException w:name="Medium List 2 Accent 1" w:uiPriority="66"/>
-    <w:lsdException w:name="Medium Grid 1 Accent 1" w:uiPriority="67"/>
-    <w:lsdException w:name="Medium Grid 2 Accent 1" w:uiPriority="68"/>
-    <w:lsdException w:name="Medium Grid 3 Accent 1" w:uiPriority="69"/>
-    <w:lsdException w:name="Dark List Accent 1" w:uiPriority="70"/>
-    <w:lsdException w:name="Colorful Shading Accent 1" w:uiPriority="71"/>
-    <w:lsdException w:name="Colorful List Accent 1" w:uiPriority="72"/>
-    <w:lsdException w:name="Colorful Grid Accent 1" w:uiPriority="73"/>
-    <w:lsdException w:name="Light Shading Accent 2" w:uiPriority="60"/>
-    <w:lsdException w:name="Light List Accent 2" w:uiPriority="61"/>
-    <w:lsdException w:name="Light Grid Accent 2" w:uiPriority="62"/>
-    <w:lsdException w:name="Medium Shading 1 Accent 2" w:uiPriority="63"/>
-    <w:lsdException w:name="Medium Shading 2 Accent 2" w:uiPriority="64"/>
-    <w:lsdException w:name="Medium List 1 Accent 2" w:uiPriority="65"/>
-    <w:lsdException w:name="Medium List 2 Accent 2" w:uiPriority="66"/>
-    <w:lsdException w:name="Medium Grid 1 Accent 2" w:uiPriority="67"/>
-    <w:lsdException w:name="Medium Grid 2 Accent 2" w:uiPriority="68"/>
-    <w:lsdException w:name="Medium Grid 3 Accent 2" w:uiPriority="69"/>
-    <w:lsdException w:name="Dark List Accent 2" w:uiPriority="70"/>
-    <w:lsdException w:name="Colorful Shading Accent 2" w:uiPriority="71"/>
-    <w:lsdException w:name="Colorful List Accent 2" w:uiPriority="72"/>
-    <w:lsdException w:name="Colorful Grid Accent 2" w:uiPriority="73"/>
-    <w:lsdException w:name="Light Shading Accent 3" w:uiPriority="60"/>
-    <w:lsdException w:name="Light List Accent 3" w:uiPriority="61"/>
-    <w:lsdException w:name="Light Grid Accent 3" w:uiPriority="62"/>
-    <w:lsdException w:name="Medium Shading 1 Accent 3" w:uiPriority="63"/>
-    <w:lsdException w:name="Medium Shading 2 Accent 3" w:uiPriority="64"/>
-    <w:lsdException w:name="Medium List 1 Accent 3" w:uiPriority="65"/>
-    <w:lsdException w:name="Medium List 2 Accent 3" w:uiPriority="66"/>
-    <w:lsdException w:name="Medium Grid 1 Accent 3" w:uiPriority="67"/>
-    <w:lsdException w:name="Medium Grid 2 Accent 3" w:uiPriority="68"/>
-    <w:lsdException w:name="Medium Grid 3 Accent 3" w:uiPriority="69"/>
-    <w:lsdException w:name="Dark List Accent 3" w:uiPriority="70"/>
-    <w:lsdException w:name="Colorful Shading Accent 3" w:uiPriority="71"/>
-    <w:lsdException w:name="Colorful List Accent 3" w:uiPriority="72"/>
-    <w:lsdException w:name="Colorful Grid Accent 3" w:uiPriority="73"/>
-    <w:lsdException w:name="Light Shading Accent 4" w:uiPriority="60"/>
-    <w:lsdException w:name="Light List Accent 4" w:uiPriority="61"/>
-    <w:lsdException w:name="Light Grid Accent 4" w:uiPriority="62"/>
-    <w:lsdException w:name="Medium Shading 1 Accent 4" w:uiPriority="63"/>
-    <w:lsdException w:name="Medium Shading 2 Accent 4" w:uiPriority="64"/>
-    <w:lsdException w:name="Medium List 1 Accent 4" w:uiPriority="65"/>
-    <w:lsdException w:name="Medium List 2 Accent 4" w:uiPriority="66"/>
-    <w:lsdException w:name="Medium Grid 1 Accent 4" w:uiPriority="67"/>
-    <w:lsdException w:name="Medium Grid 2 Accent 4" w:uiPriority="68"/>
-    <w:lsdException w:name="Medium Grid 3 Accent 4" w:uiPriority="69"/>
-    <w:lsdException w:name="Dark List Accent 4" w:uiPriority="70"/>
-    <w:lsdException w:name="Colorful Shading Accent 4" w:uiPriority="71"/>
-    <w:lsdException w:name="Colorful List Accent 4" w:uiPriority="72"/>
-    <w:lsdException w:name="Colorful Grid Accent 4" w:uiPriority="73"/>
-    <w:lsdException w:name="Light Shading Accent 5" w:uiPriority="60"/>
-    <w:lsdException w:name="Light List Accent 5" w:uiPriority="61"/>
-    <w:lsdException w:name="Light Grid Accent 5" w:uiPriority="62"/>
-    <w:lsdException w:name="Medium Shading 1 Accent 5" w:uiPriority="63"/>
-    <w:lsdException w:name="Medium Shading 2 Accent 5" w:uiPriority="64"/>
-    <w:lsdException w:name="Medium List 1 Accent 5" w:uiPriority="65"/>
-    <w:lsdException w:name="Medium List 2 Accent 5" w:uiPriority="66"/>
-    <w:lsdException w:name="Medium Grid 1 Accent 5" w:uiPriority="67"/>
-    <w:lsdException w:name="Medium Grid 2 Accent 5" w:uiPriority="68"/>
-    <w:lsdException w:name="Medium Grid 3 Accent 5" w:uiPriority="69"/>
-    <w:lsdException w:name="Dark List Accent 5" w:uiPriority="70"/>
-    <w:lsdException w:name="Colorful Shading Accent 5" w:uiPriority="71"/>
-    <w:lsdException w:name="Colorful List Accent 5" w:uiPriority="72"/>
-    <w:lsdException w:name="Colorful Grid Accent 5" w:uiPriority="73"/>
-    <w:lsdException w:name="Light Shading Accent 6" w:uiPriority="60"/>
-    <w:lsdException w:name="Light List Accent 6" w:uiPriority="61"/>
-    <w:lsdException w:name="Light Grid Accent 6" w:uiPriority="62"/>
-    <w:lsdException w:name="Medium Shading 1 Accent 6" w:uiPriority="63"/>
-    <w:lsdException w:name="Medium Shading 2 Accent 6" w:uiPriority="64"/>
-    <w:lsdException w:name="Medium List 1 Accent 6" w:uiPriority="65"/>
-    <w:lsdException w:name="Medium List 2 Accent 6" w:uiPriority="66"/>
-    <w:lsdException w:name="Medium Grid 1 Accent 6" w:uiPriority="67"/>
-    <w:lsdException w:name="Medium Grid 2 Accent 6" w:uiPriority="68"/>
-    <w:lsdException w:name="Medium Grid 3 Accent 6" w:uiPriority="69"/>
-    <w:lsdException w:name="Dark List Accent 6" w:uiPriority="70"/>
-    <w:lsdException w:name="Colorful Shading Accent 6" w:uiPriority="71"/>
-    <w:lsdException w:name="Colorful List Accent 6" w:uiPriority="72"/>
-    <w:lsdException w:name="Colorful Grid Accent 6" w:uiPriority="73"/>
-    <w:lsdException w:name="Subtle Emphasis" w:uiPriority="19" w:qFormat="1"/>
-    <w:lsdException w:name="Intense Emphasis" w:uiPriority="21" w:qFormat="1"/>
-    <w:lsdException w:name="Subtle Reference" w:uiPriority="31" w:qFormat="1"/>
-    <w:lsdException w:name="Intense Reference" w:uiPriority="32" w:qFormat="1"/>
-    <w:lsdException w:name="Book Title" w:uiPriority="33" w:qFormat="1"/>
-    <w:lsdException w:name="Bibliography" w:semiHidden="1" w:uiPriority="37" w:unhideWhenUsed="1"/>
-    <w:lsdException w:name="TOC Heading" w:semiHidden="1" w:uiPriority="39" w:unhideWhenUsed="1" w:qFormat="1"/>
-    <w:lsdException w:name="Plain Table 1" w:uiPriority="41"/>
-    <w:lsdException w:name="Plain Table 2" w:uiPriority="42"/>
-    <w:lsdException w:name="Plain Table 3" w:uiPriority="43"/>
-    <w:lsdException w:name="Plain Table 4" w:uiPriority="44"/>
-    <w:lsdException w:name="Plain Table 5" w:uiPriority="45"/>
-    <w:lsdException w:name="Grid Table Light" w:uiPriority="40"/>
-    <w:lsdException w:name="Grid Table 1 Light" w:uiPriority="46"/>
-    <w:lsdException w:name="Grid Table 2" w:uiPriority="47"/>
-    <w:lsdException w:name="Grid Table 3" w:uiPriority="48"/>
-    <w:lsdException w:name="Grid Table 4" w:uiPriority="49"/>
-    <w:lsdException w:name="Grid Table 5 Dark" w:uiPriority="50"/>
-    <w:lsdException w:name="Grid Table 6 Colorful" w:uiPriority="51"/>
-    <w:lsdException w:name="Grid Table 7 Colorful" w:uiPriority="52"/>
-    <w:lsdException w:name="Grid Table 1 Light Accent 1" w:uiPriority="46"/>
-    <w:lsdException w:name="Grid Table 2 Accent 1" w:uiPriority="47"/>
-    <w:lsdException w:name="Grid Table 3 Accent 1" w:uiPriority="48"/>
-    <w:lsdException w:name="Grid Table 4 Accent 1" w:uiPriority="49"/>
-    <w:lsdException w:name="Grid Table 5 Dark Accent 1" w:uiPriority="50"/>
-    <w:lsdException w:name="Grid Table 6 Colorful Accent 1" w:uiPriority="51"/>
-    <w:lsdException w:name="Grid Table 7 Colorful Accent 1" w:uiPriority="52"/>
-    <w:lsdException w:name="Grid Table 1 Light Accent 2" w:uiPriority="46"/>
-    <w:lsdException w:name="Grid Table 2 Accent 2" w:uiPriority="47"/>
-    <w:lsdException w:name="Grid Table 3 Accent 2" w:uiPriority="48"/>
-    <w:lsdException w:name="Grid Table 4 Accent 2" w:uiPriority="49"/>
-    <w:lsdException w:name="Grid Table 5 Dark Accent 2" w:uiPriority="50"/>
-    <w:lsdException w:name="Grid Table 6 Colorful Accent 2" w:uiPriority="51"/>
-    <w:lsdException w:name="Grid Table 7 Colorful Accent 2" w:uiPriority="52"/>
-    <w:lsdException w:name="Grid Table 1 Light Accent 3" w:uiPriority="46"/>
-    <w:lsdException w:name="Grid Table 2 Accent 3" w:uiPriority="47"/>
-    <w:lsdException w:name="Grid Table 3 Accent 3" w:uiPriority="48"/>
-    <w:lsdException w:name="Grid Table 4 Accent 3" w:uiPriority="49"/>
-    <w:lsdException w:name="Grid Table 5 Dark Accent 3" w:uiPriority="50"/>
-    <w:lsdException w:name="Grid Table 6 Colorful Accent 3" w:uiPriority="51"/>
-    <w:lsdException w:name="Grid Table 7 Colorful Accent 3" w:uiPriority="52"/>
-    <w:lsdException w:name="Grid Table 1 Light Accent 4" w:uiPriority="46"/>
-    <w:lsdException w:name="Grid Table 2 Accent 4" w:uiPriority="47"/>
-    <w:lsdException w:name="Grid Table 3 Accent 4" w:uiPriority="48"/>
-    <w:lsdException w:name="Grid Table 4 Accent 4" w:uiPriority="49"/>
-    <w:lsdException w:name="Grid Table 5 Dark Accent 4" w:uiPriority="50"/>
-    <w:lsdException w:name="Grid Table 6 Colorful Accent 4" w:uiPriority="51"/>
-    <w:lsdException w:name="Grid Table 7 Colorful Accent 4" w:uiPriority="52"/>
-    <w:lsdException w:name="Grid Table 1 Light Accent 5" w:uiPriority="46"/>
-    <w:lsdException w:name="Grid Table 2 Accent 5" w:uiPriority="47"/>
-    <w:lsdException w:name="Grid Table 3 Accent 5" w:uiPriority="48"/>
-    <w:lsdException w:name="Grid Table 4 Accent 5" w:uiPriority="49"/>
-    <w:lsdException w:name="Grid Table 5 Dark Accent 5" w:uiPriority="50"/>
-    <w:lsdException w:name="Grid Table 6 Colorful Accent 5" w:uiPriority="51"/>
-    <w:lsdException w:name="Grid Table 7 Colorful Accent 5" w:uiPriority="52"/>
-    <w:lsdException w:name="Grid Table 1 Light Accent 6" w:uiPriority="46"/>
-    <w:lsdException w:name="Grid Table 2 Accent 6" w:uiPriority="47"/>
-    <w:lsdException w:name="Grid Table 3 Accent 6" w:uiPriority="48"/>
-    <w:lsdException w:name="Grid Table 4 Accent 6" w:uiPriority="49"/>
-    <w:lsdException w:name="Grid Table 5 Dark Accent 6" w:uiPriority="50"/>
-    <w:lsdException w:name="Grid Table 6 Colorful Accent 6" w:uiPriority="51"/>
-    <w:lsdException w:name="Grid Table 7 Colorful Accent 6" w:uiPriority="52"/>
-    <w:lsdException w:name="List Table 1 Light" w:uiPriority="46"/>
-    <w:lsdException w:name="List Table 2" w:uiPriority="47"/>
-    <w:lsdException w:name="List Table 3" w:uiPriority="48"/>
-    <w:lsdException w:name="List Table 4" w:uiPriority="49"/>
-    <w:lsdException w:name="List Table 5 Dark" w:uiPriority="50"/>
-    <w:lsdException w:name="List Table 6 Colorful" w:uiPriority="51"/>
-    <w:lsdException w:name="List Table 7 Colorful" w:uiPriority="52"/>
-    <w:lsdException w:name="List Table 1 Light Accent 1" w:uiPriority="46"/>
-    <w:lsdException w:name="List Table 2 Accent 1" w:uiPriority="47"/>
-    <w:lsdException w:name="List Table 3 Accent 1" w:uiPriority="48"/>
-    <w:lsdException w:name="List Table 4 Accent 1" w:uiPriority="49"/>
-    <w:lsdException w:name="List Table 5 Dark Accent 1" w:uiPriority="50"/>
-    <w:lsdException w:name="List Table 6 Colorful Accent 1" w:uiPriority="51"/>
-    <w:lsdException w:name="List Table 7 Colorful Accent 1" w:uiPriority="52"/>
-    <w:lsdException w:name="List Table 1 Light Accent 2" w:uiPriority="46"/>
-    <w:lsdException w:name="List Table 2 Accent 2" w:uiPriority="47"/>
-    <w:lsdException w:name="List Table 3 Accent 2" w:uiPriority="48"/>
-    <w:lsdException w:name="List Table 4 Accent 2" w:uiPriority="49"/>
-    <w:lsdException w:name="List Table 5 Dark Accent 2" w:uiPriority="50"/>
-    <w:lsdException w:name="List Table 6 Colorful Accent 2" w:uiPriority="51"/>
-    <w:lsdException w:name="List Table 7 Colorful Accent 2" w:uiPriority="52"/>
-    <w:lsdException w:name="List Table 1 Light Accent 3" w:uiPriority="46"/>
-    <w:lsdException w:name="List Table 2 Accent 3" w:uiPriority="47"/>
-    <w:lsdException w:name="List Table 3 Accent 3" w:uiPriority="48"/>
-    <w:lsdException w:name="List Table 4 Accent 3" w:uiPriority="49"/>
-    <w:lsdException w:name="List Table 5 Dark Accent 3" w:uiPriority="50"/>
-    <w:lsdException w:name="List Table 6 Colorful Accent 3" w:uiPriority="51"/>
-    <w:lsdException w:name="List Table 7 Colorful Accent 3" w:uiPriority="52"/>
-    <w:lsdException w:name="List Table 1 Light Accent 4" w:uiPriority="46"/>
-    <w:lsdException w:name="List Table 2 Accent 4" w:uiPriority="47"/>
-    <w:lsdException w:name="List Table 3 Accent 4" w:uiPriority="48"/>
-    <w:lsdException w:name="List Table 4 Accent 4" w:uiPriority="49"/>
-    <w:lsdException w:name="List Table 5 Dark Accent 4" w:uiPriority="50"/>
-    <w:lsdException w:name="List Table 6 Colorful Accent 4" w:uiPriority="51"/>
-    <w:lsdException w:name="List Table 7 Colorful Accent 4" w:uiPriority="52"/>
-    <w:lsdException w:name="List Table 1 Light Accent 5" w:uiPriority="46"/>
-    <w:lsdException w:name="List Table 2 Accent 5" w:uiPriority="47"/>
-    <w:lsdException w:name="List Table 3 Accent 5" w:uiPriority="48"/>
-    <w:lsdException w:name="List Table 4 Accent 5" w:uiPriority="49"/>
-    <w:lsdException w:name="List Table 5 Dark Accent 5" w:uiPriority="50"/>
-    <w:lsdException w:name="List Table 6 Colorful Accent 5" w:uiPriority="51"/>
-    <w:lsdException w:name="List Table 7 Colorful Accent 5" w:uiPriority="52"/>
-    <w:lsdException w:name="List Table 1 Light Accent 6" w:uiPriority="46"/>
-    <w:lsdException w:name="List Table 2 Accent 6" w:uiPriority="47"/>
-    <w:lsdException w:name="List Table 3 Accent 6" w:uiPriority="48"/>
-    <w:lsdException w:name="List Table 4 Accent 6" w:uiPriority="49"/>
-    <w:lsdException w:name="List Table 5 Dark Accent 6" w:uiPriority="50"/>
-    <w:lsdException w:name="List Table 6 Colorful Accent 6" w:uiPriority="51"/>
-    <w:lsdException w:name="List Table 7 Colorful Accent 6" w:uiPriority="52"/>
-    <w:lsdException w:name="Mention" w:semiHidden="1" w:unhideWhenUsed="1"/>
-    <w:lsdException w:name="Smart Hyperlink" w:semiHidden="1" w:unhideWhenUsed="1"/>
-    <w:lsdException w:name="Hashtag" w:semiHidden="1" w:unhideWhenUsed="1"/>
-    <w:lsdException w:name="Unresolved Mention" w:semiHidden="1" w:unhideWhenUsed="1"/>
-    <w:lsdException w:name="Smart Link" w:semiHidden="1" w:unhideWhenUsed="1"/>
+  <w:latentStyles w:defLockedState="0" w:defUIPriority="99" w:defSemiHidden="1" w:defUnhideWhenUsed="1" w:defQFormat="0" w:count="267">
+    <w:lsdException w:name="Normal" w:semiHidden="0" w:uiPriority="0" w:unhideWhenUsed="0" w:qFormat="1"/>
+    <w:lsdException w:name="heading 1" w:semiHidden="0" w:uiPriority="9" w:unhideWhenUsed="0" w:qFormat="1"/>
+    <w:lsdException w:name="heading 2" w:uiPriority="9" w:qFormat="1"/>
+    <w:lsdException w:name="heading 3" w:uiPriority="9" w:qFormat="1"/>
+    <w:lsdException w:name="heading 4" w:uiPriority="9" w:qFormat="1"/>
+    <w:lsdException w:name="heading 5" w:uiPriority="9" w:qFormat="1"/>
+    <w:lsdException w:name="heading 6" w:uiPriority="9" w:qFormat="1"/>
+    <w:lsdException w:name="heading 7" w:uiPriority="9" w:qFormat="1"/>
+    <w:lsdException w:name="heading 8" w:uiPriority="9" w:qFormat="1"/>
+    <w:lsdException w:name="heading 9" w:uiPriority="9" w:qFormat="1"/>
+    <w:lsdException w:name="toc 1" w:uiPriority="39"/>
+    <w:lsdException w:name="toc 2" w:uiPriority="39"/>
+    <w:lsdException w:name="toc 3" w:uiPriority="39"/>
+    <w:lsdException w:name="toc 4" w:uiPriority="39"/>
+    <w:lsdException w:name="toc 5" w:uiPriority="39"/>
+    <w:lsdException w:name="toc 6" w:uiPriority="39"/>
+    <w:lsdException w:name="toc 7" w:uiPriority="39"/>
+    <w:lsdException w:name="toc 8" w:uiPriority="39"/>
+    <w:lsdException w:name="toc 9" w:uiPriority="39"/>
+    <w:lsdException w:name="header" w:semiHidden="0"/>
+    <w:lsdException w:name="footer" w:semiHidden="0" w:qFormat="1"/>
+    <w:lsdException w:name="caption" w:uiPriority="35" w:qFormat="1"/>
+    <w:lsdException w:name="Title" w:semiHidden="0" w:uiPriority="10" w:unhideWhenUsed="0" w:qFormat="1"/>
+    <w:lsdException w:name="Default Paragraph Font" w:uiPriority="1" w:qFormat="1"/>
+    <w:lsdException w:name="Subtitle" w:semiHidden="0" w:uiPriority="11" w:unhideWhenUsed="0" w:qFormat="1"/>
+    <w:lsdException w:name="Hyperlink" w:semiHidden="0"/>
+    <w:lsdException w:name="Strong" w:semiHidden="0" w:uiPriority="22" w:unhideWhenUsed="0" w:qFormat="1"/>
+    <w:lsdException w:name="Emphasis" w:semiHidden="0" w:uiPriority="20" w:unhideWhenUsed="0" w:qFormat="1"/>
+    <w:lsdException w:name="Table Grid" w:semiHidden="0" w:uiPriority="59" w:unhideWhenUsed="0"/>
+    <w:lsdException w:name="Light Shading" w:semiHidden="0" w:uiPriority="60" w:unhideWhenUsed="0"/>
+    <w:lsdException w:name="Light List" w:semiHidden="0" w:uiPriority="61" w:unhideWhenUsed="0"/>
+    <w:lsdException w:name="Light Grid" w:semiHidden="0" w:uiPriority="62" w:unhideWhenUsed="0"/>
+    <w:lsdException w:name="Medium Shading 1" w:semiHidden="0" w:uiPriority="63" w:unhideWhenUsed="0"/>
+    <w:lsdException w:name="Medium Shading 2" w:semiHidden="0" w:uiPriority="64" w:unhideWhenUsed="0"/>
+    <w:lsdException w:name="Medium List 1" w:semiHidden="0" w:uiPriority="65" w:unhideWhenUsed="0"/>
+    <w:lsdException w:name="Medium List 2" w:semiHidden="0" w:uiPriority="66" w:unhideWhenUsed="0"/>
+    <w:lsdException w:name="Medium Grid 1" w:semiHidden="0" w:uiPriority="67" w:unhideWhenUsed="0"/>
+    <w:lsdException w:name="Medium Grid 2" w:semiHidden="0" w:uiPriority="68" w:unhideWhenUsed="0"/>
+    <w:lsdException w:name="Medium Grid 3" w:semiHidden="0" w:uiPriority="69" w:unhideWhenUsed="0"/>
+    <w:lsdException w:name="Dark List" w:semiHidden="0" w:uiPriority="70" w:unhideWhenUsed="0"/>
+    <w:lsdException w:name="Colorful Shading" w:semiHidden="0" w:uiPriority="71" w:unhideWhenUsed="0"/>
+    <w:lsdException w:name="Colorful List" w:semiHidden="0" w:uiPriority="72" w:unhideWhenUsed="0"/>
+    <w:lsdException w:name="Colorful Grid" w:semiHidden="0" w:uiPriority="73" w:unhideWhenUsed="0"/>
+    <w:lsdException w:name="Light Shading Accent 1" w:semiHidden="0" w:uiPriority="60" w:unhideWhenUsed="0"/>
+    <w:lsdException w:name="Light List Accent 1" w:semiHidden="0" w:uiPriority="61" w:unhideWhenUsed="0"/>
+    <w:lsdException w:name="Light Grid Accent 1" w:semiHidden="0" w:uiPriority="62" w:unhideWhenUsed="0"/>
+    <w:lsdException w:name="Medium Shading 1 Accent 1" w:semiHidden="0" w:uiPriority="63" w:unhideWhenUsed="0"/>
+    <w:lsdException w:name="Medium Shading 2 Accent 1" w:semiHidden="0" w:uiPriority="64" w:unhideWhenUsed="0"/>
+    <w:lsdException w:name="Medium List 1 Accent 1" w:semiHidden="0" w:uiPriority="65" w:unhideWhenUsed="0"/>
+    <w:lsdException w:name="List Paragraph" w:semiHidden="0" w:uiPriority="34" w:unhideWhenUsed="0" w:qFormat="1"/>
+    <w:lsdException w:name="Medium List 2 Accent 1" w:semiHidden="0" w:uiPriority="66" w:unhideWhenUsed="0"/>
+    <w:lsdException w:name="Medium Grid 1 Accent 1" w:semiHidden="0" w:uiPriority="67" w:unhideWhenUsed="0"/>
+    <w:lsdException w:name="Medium Grid 2 Accent 1" w:semiHidden="0" w:uiPriority="68" w:unhideWhenUsed="0"/>
+    <w:lsdException w:name="Medium Grid 3 Accent 1" w:semiHidden="0" w:uiPriority="69" w:unhideWhenUsed="0"/>
+    <w:lsdException w:name="Dark List Accent 1" w:semiHidden="0" w:uiPriority="70" w:unhideWhenUsed="0"/>
+    <w:lsdException w:name="Colorful Shading Accent 1" w:semiHidden="0" w:uiPriority="71" w:unhideWhenUsed="0"/>
+    <w:lsdException w:name="Colorful List Accent 1" w:semiHidden="0" w:uiPriority="72" w:unhideWhenUsed="0"/>
+    <w:lsdException w:name="Colorful Grid Accent 1" w:semiHidden="0" w:uiPriority="73" w:unhideWhenUsed="0"/>
+    <w:lsdException w:name="Light Shading Accent 2" w:semiHidden="0" w:uiPriority="60" w:unhideWhenUsed="0"/>
+    <w:lsdException w:name="Light List Accent 2" w:semiHidden="0" w:uiPriority="61" w:unhideWhenUsed="0"/>
+    <w:lsdException w:name="Light Grid Accent 2" w:semiHidden="0" w:uiPriority="62" w:unhideWhenUsed="0"/>
+    <w:lsdException w:name="Medium Shading 1 Accent 2" w:semiHidden="0" w:uiPriority="63" w:unhideWhenUsed="0"/>
+    <w:lsdException w:name="Medium Shading 2 Accent 2" w:semiHidden="0" w:uiPriority="64" w:unhideWhenUsed="0"/>
+    <w:lsdException w:name="Medium List 1 Accent 2" w:semiHidden="0" w:uiPriority="65" w:unhideWhenUsed="0"/>
+    <w:lsdException w:name="Medium List 2 Accent 2" w:semiHidden="0" w:uiPriority="66" w:unhideWhenUsed="0"/>
+    <w:lsdException w:name="Medium Grid 1 Accent 2" w:semiHidden="0" w:uiPriority="67" w:unhideWhenUsed="0"/>
+    <w:lsdException w:name="Medium Grid 2 Accent 2" w:semiHidden="0" w:uiPriority="68" w:unhideWhenUsed="0"/>
+    <w:lsdException w:name="Medium Grid 3 Accent 2" w:semiHidden="0" w:uiPriority="69" w:unhideWhenUsed="0"/>
+    <w:lsdException w:name="Dark List Accent 2" w:semiHidden="0" w:uiPriority="70" w:unhideWhenUsed="0"/>
+    <w:lsdException w:name="Colorful Shading Accent 2" w:semiHidden="0" w:uiPriority="71" w:unhideWhenUsed="0"/>
+    <w:lsdException w:name="Colorful List Accent 2" w:semiHidden="0" w:uiPriority="72" w:unhideWhenUsed="0"/>
+    <w:lsdException w:name="Colorful Grid Accent 2" w:semiHidden="0" w:uiPriority="73" w:unhideWhenUsed="0"/>
+    <w:lsdException w:name="Light Shading Accent 3" w:semiHidden="0" w:uiPriority="60" w:unhideWhenUsed="0"/>
+    <w:lsdException w:name="Light List Accent 3" w:semiHidden="0" w:uiPriority="61" w:unhideWhenUsed="0"/>
+    <w:lsdException w:name="Light Grid Accent 3" w:semiHidden="0" w:uiPriority="62" w:unhideWhenUsed="0"/>
+    <w:lsdException w:name="Medium Shading 1 Accent 3" w:semiHidden="0" w:uiPriority="63" w:unhideWhenUsed="0"/>
+    <w:lsdException w:name="Medium Shading 2 Accent 3" w:semiHidden="0" w:uiPriority="64" w:unhideWhenUsed="0"/>
+    <w:lsdException w:name="Medium List 1 Accent 3" w:semiHidden="0" w:uiPriority="65" w:unhideWhenUsed="0"/>
+    <w:lsdException w:name="Medium List 2 Accent 3" w:semiHidden="0" w:uiPriority="66" w:unhideWhenUsed="0"/>
+    <w:lsdException w:name="Medium Grid 1 Accent 3" w:semiHidden="0" w:uiPriority="67" w:unhideWhenUsed="0"/>
+    <w:lsdException w:name="Medium Grid 2 Accent 3" w:semiHidden="0" w:uiPriority="68" w:unhideWhenUsed="0"/>
+    <w:lsdException w:name="Medium Grid 3 Accent 3" w:semiHidden="0" w:uiPriority="69" w:unhideWhenUsed="0"/>
+    <w:lsdException w:name="Dark List Accent 3" w:semiHidden="0" w:uiPriority="70" w:unhideWhenUsed="0"/>
+    <w:lsdException w:name="Colorful Shading Accent 3" w:semiHidden="0" w:uiPriority="71" w:unhideWhenUsed="0"/>
+    <w:lsdException w:name="Colorful List Accent 3" w:semiHidden="0" w:uiPriority="72" w:unhideWhenUsed="0"/>
+    <w:lsdException w:name="Colorful Grid Accent 3" w:semiHidden="0" w:uiPriority="73" w:unhideWhenUsed="0"/>
+    <w:lsdException w:name="Light Shading Accent 4" w:semiHidden="0" w:uiPriority="60" w:unhideWhenUsed="0"/>
+    <w:lsdException w:name="Light List Accent 4" w:semiHidden="0" w:uiPriority="61" w:unhideWhenUsed="0"/>
+    <w:lsdException w:name="Light Grid Accent 4" w:semiHidden="0" w:uiPriority="62" w:unhideWhenUsed="0"/>
+    <w:lsdException w:name="Medium Shading 1 Accent 4" w:semiHidden="0" w:uiPriority="63" w:unhideWhenUsed="0"/>
+    <w:lsdException w:name="Medium Shading 2 Accent 4" w:semiHidden="0" w:uiPriority="64" w:unhideWhenUsed="0"/>
+    <w:lsdException w:name="Medium List 1 Accent 4" w:semiHidden="0" w:uiPriority="65" w:unhideWhenUsed="0"/>
+    <w:lsdException w:name="Medium List 2 Accent 4" w:semiHidden="0" w:uiPriority="66" w:unhideWhenUsed="0"/>
+    <w:lsdException w:name="Medium Grid 1 Accent 4" w:semiHidden="0" w:uiPriority="67" w:unhideWhenUsed="0"/>
+    <w:lsdException w:name="Medium Grid 2 Accent 4" w:semiHidden="0" w:uiPriority="68" w:unhideWhenUsed="0"/>
+    <w:lsdException w:name="Medium Grid 3 Accent 4" w:semiHidden="0" w:uiPriority="69" w:unhideWhenUsed="0"/>
+    <w:lsdException w:name="Dark List Accent 4" w:semiHidden="0" w:uiPriority="70" w:unhideWhenUsed="0"/>
+    <w:lsdException w:name="Colorful Shading Accent 4" w:semiHidden="0" w:uiPriority="71" w:unhideWhenUsed="0"/>
+    <w:lsdException w:name="Colorful List Accent 4" w:semiHidden="0" w:uiPriority="72" w:unhideWhenUsed="0"/>
+    <w:lsdException w:name="Colorful Grid Accent 4" w:semiHidden="0" w:uiPriority="73" w:unhideWhenUsed="0"/>
+    <w:lsdException w:name="Light Shading Accent 5" w:semiHidden="0" w:uiPriority="60" w:unhideWhenUsed="0"/>
+    <w:lsdException w:name="Light List Accent 5" w:semiHidden="0" w:uiPriority="61" w:unhideWhenUsed="0"/>
+    <w:lsdException w:name="Light Grid Accent 5" w:semiHidden="0" w:uiPriority="62" w:unhideWhenUsed="0"/>
+    <w:lsdException w:name="Medium Shading 1 Accent 5" w:semiHidden="0" w:uiPriority="63" w:unhideWhenUsed="0"/>
+    <w:lsdException w:name="Medium Shading 2 Accent 5" w:semiHidden="0" w:uiPriority="64" w:unhideWhenUsed="0"/>
+    <w:lsdException w:name="Medium List 1 Accent 5" w:semiHidden="0" w:uiPriority="65" w:unhideWhenUsed="0"/>
+    <w:lsdException w:name="Medium List 2 Accent 5" w:semiHidden="0" w:uiPriority="66" w:unhideWhenUsed="0"/>
+    <w:lsdException w:name="Medium Grid 1 Accent 5" w:semiHidden="0" w:uiPriority="67" w:unhideWhenUsed="0"/>
+    <w:lsdException w:name="Medium Grid 2 Accent 5" w:semiHidden="0" w:uiPriority="68" w:unhideWhenUsed="0"/>
+    <w:lsdException w:name="Medium Grid 3 Accent 5" w:semiHidden="0" w:uiPriority="69" w:unhideWhenUsed="0"/>
+    <w:lsdException w:name="Dark List Accent 5" w:semiHidden="0" w:uiPriority="70" w:unhideWhenUsed="0"/>
+    <w:lsdException w:name="Colorful Shading Accent 5" w:semiHidden="0" w:uiPriority="71" w:unhideWhenUsed="0"/>
+    <w:lsdException w:name="Colorful List Accent 5" w:semiHidden="0" w:uiPriority="72" w:unhideWhenUsed="0"/>
+    <w:lsdException w:name="Colorful Grid Accent 5" w:semiHidden="0" w:uiPriority="73" w:unhideWhenUsed="0"/>
+    <w:lsdException w:name="Light Shading Accent 6" w:semiHidden="0" w:uiPriority="60" w:unhideWhenUsed="0"/>
+    <w:lsdException w:name="Light List Accent 6" w:semiHidden="0" w:uiPriority="61" w:unhideWhenUsed="0"/>
+    <w:lsdException w:name="Light Grid Accent 6" w:semiHidden="0" w:uiPriority="62" w:unhideWhenUsed="0"/>
+    <w:lsdException w:name="Medium Shading 1 Accent 6" w:semiHidden="0" w:uiPriority="63" w:unhideWhenUsed="0"/>
+    <w:lsdException w:name="Medium Shading 2 Accent 6" w:semiHidden="0" w:uiPriority="64" w:unhideWhenUsed="0"/>
+    <w:lsdException w:name="Medium List 1 Accent 6" w:semiHidden="0" w:uiPriority="65" w:unhideWhenUsed="0"/>
+    <w:lsdException w:name="Medium List 2 Accent 6" w:semiHidden="0" w:uiPriority="66" w:unhideWhenUsed="0"/>
+    <w:lsdException w:name="Medium Grid 1 Accent 6" w:semiHidden="0" w:uiPriority="67" w:unhideWhenUsed="0"/>
+    <w:lsdException w:name="Medium Grid 2 Accent 6" w:semiHidden="0" w:uiPriority="68" w:unhideWhenUsed="0"/>
+    <w:lsdException w:name="Medium Grid 3 Accent 6" w:semiHidden="0" w:uiPriority="69" w:unhideWhenUsed="0"/>
+    <w:lsdException w:name="Dark List Accent 6" w:semiHidden="0" w:uiPriority="70" w:unhideWhenUsed="0"/>
+    <w:lsdException w:name="Colorful Shading Accent 6" w:semiHidden="0" w:uiPriority="71" w:unhideWhenUsed="0"/>
+    <w:lsdException w:name="Colorful List Accent 6" w:semiHidden="0" w:uiPriority="72" w:unhideWhenUsed="0"/>
+    <w:lsdException w:name="Colorful Grid Accent 6" w:semiHidden="0" w:uiPriority="73" w:unhideWhenUsed="0"/>
+    <w:lsdException w:name="Subtle Emphasis" w:semiHidden="0" w:uiPriority="19" w:unhideWhenUsed="0" w:qFormat="1"/>
+    <w:lsdException w:name="Intense Emphasis" w:semiHidden="0" w:uiPriority="21" w:unhideWhenUsed="0" w:qFormat="1"/>
+    <w:lsdException w:name="Subtle Reference" w:semiHidden="0" w:uiPriority="31" w:unhideWhenUsed="0" w:qFormat="1"/>
+    <w:lsdException w:name="Intense Reference" w:semiHidden="0" w:uiPriority="32" w:unhideWhenUsed="0" w:qFormat="1"/>
+    <w:lsdException w:name="Book Title" w:semiHidden="0" w:uiPriority="33" w:unhideWhenUsed="0" w:qFormat="1"/>
+    <w:lsdException w:name="Bibliography" w:uiPriority="37"/>
+    <w:lsdException w:name="TOC Heading" w:uiPriority="39" w:qFormat="1"/>
   </w:latentStyles>
   <w:style w:type="paragraph" w:default="1" w:styleId="a">
     <w:name w:val="Normal"/>
@@ -3587,7 +3399,7 @@
     <w:name w:val="heading 3"/>
     <w:basedOn w:val="a"/>
     <w:next w:val="a"/>
-    <w:link w:val="30"/>
+    <w:link w:val="3Char"/>
     <w:uiPriority w:val="9"/>
     <w:semiHidden/>
     <w:unhideWhenUsed/>
@@ -3636,7 +3448,7 @@
   <w:style w:type="paragraph" w:styleId="a3">
     <w:name w:val="footer"/>
     <w:basedOn w:val="a"/>
-    <w:link w:val="a4"/>
+    <w:link w:val="Char"/>
     <w:uiPriority w:val="99"/>
     <w:unhideWhenUsed/>
     <w:qFormat/>
@@ -3653,10 +3465,10 @@
       <w:szCs w:val="18"/>
     </w:rPr>
   </w:style>
-  <w:style w:type="paragraph" w:styleId="a5">
+  <w:style w:type="paragraph" w:styleId="a4">
     <w:name w:val="header"/>
     <w:basedOn w:val="a"/>
-    <w:link w:val="a6"/>
+    <w:link w:val="Char0"/>
     <w:uiPriority w:val="99"/>
     <w:unhideWhenUsed/>
     <w:pPr>
@@ -3675,7 +3487,7 @@
       <w:szCs w:val="18"/>
     </w:rPr>
   </w:style>
-  <w:style w:type="character" w:styleId="a7">
+  <w:style w:type="character" w:styleId="a5">
     <w:name w:val="Hyperlink"/>
     <w:basedOn w:val="a0"/>
     <w:uiPriority w:val="99"/>
@@ -3685,7 +3497,7 @@
       <w:u w:val="single"/>
     </w:rPr>
   </w:style>
-  <w:style w:type="paragraph" w:styleId="a8">
+  <w:style w:type="paragraph" w:styleId="a6">
     <w:name w:val="List Paragraph"/>
     <w:basedOn w:val="a"/>
     <w:uiPriority w:val="34"/>
@@ -3694,18 +3506,18 @@
       <w:ind w:firstLineChars="200" w:firstLine="420"/>
     </w:pPr>
   </w:style>
-  <w:style w:type="character" w:customStyle="1" w:styleId="a6">
-    <w:name w:val="页眉 字符"/>
+  <w:style w:type="character" w:customStyle="1" w:styleId="Char0">
+    <w:name w:val="页眉 Char"/>
     <w:basedOn w:val="a0"/>
-    <w:link w:val="a5"/>
+    <w:link w:val="a4"/>
     <w:uiPriority w:val="99"/>
     <w:rPr>
       <w:sz w:val="18"/>
       <w:szCs w:val="18"/>
     </w:rPr>
   </w:style>
-  <w:style w:type="character" w:customStyle="1" w:styleId="a4">
-    <w:name w:val="页脚 字符"/>
+  <w:style w:type="character" w:customStyle="1" w:styleId="Char">
+    <w:name w:val="页脚 Char"/>
     <w:basedOn w:val="a0"/>
     <w:link w:val="a3"/>
     <w:uiPriority w:val="99"/>
@@ -3726,12 +3538,13 @@
       <w:shd w:val="clear" w:color="auto" w:fill="E1DFDD"/>
     </w:rPr>
   </w:style>
-  <w:style w:type="table" w:styleId="a9">
+  <w:style w:type="table" w:styleId="a7">
     <w:name w:val="Table Grid"/>
     <w:basedOn w:val="a1"/>
     <w:uiPriority w:val="59"/>
     <w:rsid w:val="00D0232D"/>
     <w:tblPr>
+      <w:tblInd w:w="0" w:type="dxa"/>
       <w:tblBorders>
         <w:top w:val="single" w:sz="4" w:space="0" w:color="auto"/>
         <w:left w:val="single" w:sz="4" w:space="0" w:color="auto"/>
@@ -3740,9 +3553,15 @@
         <w:insideH w:val="single" w:sz="4" w:space="0" w:color="auto"/>
         <w:insideV w:val="single" w:sz="4" w:space="0" w:color="auto"/>
       </w:tblBorders>
+      <w:tblCellMar>
+        <w:top w:w="0" w:type="dxa"/>
+        <w:left w:w="108" w:type="dxa"/>
+        <w:bottom w:w="0" w:type="dxa"/>
+        <w:right w:w="108" w:type="dxa"/>
+      </w:tblCellMar>
     </w:tblPr>
   </w:style>
-  <w:style w:type="paragraph" w:styleId="aa">
+  <w:style w:type="paragraph" w:styleId="a8">
     <w:name w:val="Normal (Web)"/>
     <w:basedOn w:val="a"/>
     <w:uiPriority w:val="99"/>
@@ -3761,7 +3580,7 @@
       <w:szCs w:val="24"/>
     </w:rPr>
   </w:style>
-  <w:style w:type="character" w:styleId="ab">
+  <w:style w:type="character" w:styleId="a9">
     <w:name w:val="Strong"/>
     <w:basedOn w:val="a0"/>
     <w:uiPriority w:val="22"/>
@@ -3772,10 +3591,10 @@
       <w:bCs/>
     </w:rPr>
   </w:style>
-  <w:style w:type="paragraph" w:styleId="ac">
+  <w:style w:type="paragraph" w:styleId="aa">
     <w:name w:val="Balloon Text"/>
     <w:basedOn w:val="a"/>
-    <w:link w:val="ad"/>
+    <w:link w:val="Char1"/>
     <w:uiPriority w:val="99"/>
     <w:semiHidden/>
     <w:unhideWhenUsed/>
@@ -3785,10 +3604,10 @@
       <w:szCs w:val="18"/>
     </w:rPr>
   </w:style>
-  <w:style w:type="character" w:customStyle="1" w:styleId="ad">
-    <w:name w:val="批注框文本 字符"/>
+  <w:style w:type="character" w:customStyle="1" w:styleId="Char1">
+    <w:name w:val="批注框文本 Char"/>
     <w:basedOn w:val="a0"/>
-    <w:link w:val="ac"/>
+    <w:link w:val="aa"/>
     <w:uiPriority w:val="99"/>
     <w:semiHidden/>
     <w:rsid w:val="00882C6B"/>
@@ -3799,7 +3618,7 @@
       <w:szCs w:val="18"/>
     </w:rPr>
   </w:style>
-  <w:style w:type="character" w:styleId="ae">
+  <w:style w:type="character" w:customStyle="1" w:styleId="UnresolvedMention">
     <w:name w:val="Unresolved Mention"/>
     <w:basedOn w:val="a0"/>
     <w:uiPriority w:val="99"/>
@@ -3811,7 +3630,7 @@
       <w:shd w:val="clear" w:color="auto" w:fill="E1DFDD"/>
     </w:rPr>
   </w:style>
-  <w:style w:type="character" w:styleId="af">
+  <w:style w:type="character" w:styleId="ab">
     <w:name w:val="FollowedHyperlink"/>
     <w:basedOn w:val="a0"/>
     <w:uiPriority w:val="99"/>
@@ -3823,8 +3642,435 @@
       <w:u w:val="single"/>
     </w:rPr>
   </w:style>
-  <w:style w:type="character" w:customStyle="1" w:styleId="30">
-    <w:name w:val="标题 3 字符"/>
+  <w:style w:type="character" w:customStyle="1" w:styleId="3Char">
+    <w:name w:val="标题 3 Char"/>
+    <w:basedOn w:val="a0"/>
+    <w:link w:val="3"/>
+    <w:uiPriority w:val="9"/>
+    <w:semiHidden/>
+    <w:rsid w:val="00583D76"/>
+    <w:rPr>
+      <w:rFonts w:asciiTheme="majorHAnsi" w:eastAsiaTheme="majorEastAsia" w:hAnsiTheme="majorHAnsi" w:cstheme="majorBidi"/>
+      <w:color w:val="243F60" w:themeColor="accent1" w:themeShade="7F"/>
+      <w:kern w:val="2"/>
+      <w:sz w:val="24"/>
+      <w:szCs w:val="24"/>
+    </w:rPr>
+  </w:style>
+</w:styles>
+</file>
+
+<file path=word/stylesWithEffects.xml><?xml version="1.0" encoding="utf-8"?>
+<w:styles xmlns:wpc="http://schemas.microsoft.com/office/word/2010/wordprocessingCanvas" xmlns:mc="http://schemas.openxmlformats.org/markup-compatibility/2006" xmlns:o="urn:schemas-microsoft-com:office:office" xmlns:r="http://schemas.openxmlformats.org/officeDocument/2006/relationships" xmlns:m="http://schemas.openxmlformats.org/officeDocument/2006/math" xmlns:v="urn:schemas-microsoft-com:vml" xmlns:wp14="http://schemas.microsoft.com/office/word/2010/wordprocessingDrawing" xmlns:wp="http://schemas.openxmlformats.org/drawingml/2006/wordprocessingDrawing" xmlns:w10="urn:schemas-microsoft-com:office:word" xmlns:w="http://schemas.openxmlformats.org/wordprocessingml/2006/main" xmlns:w14="http://schemas.microsoft.com/office/word/2010/wordml" xmlns:wpg="http://schemas.microsoft.com/office/word/2010/wordprocessingGroup" xmlns:wpi="http://schemas.microsoft.com/office/word/2010/wordprocessingInk" xmlns:wne="http://schemas.microsoft.com/office/word/2006/wordml" xmlns:wps="http://schemas.microsoft.com/office/word/2010/wordprocessingShape" mc:Ignorable="w14 wp14">
+  <w:docDefaults>
+    <w:rPrDefault>
+      <w:rPr>
+        <w:rFonts w:ascii="Times New Roman" w:eastAsia="宋体" w:hAnsi="Times New Roman" w:cs="Times New Roman"/>
+        <w:lang w:val="en-US" w:eastAsia="zh-CN" w:bidi="ar-SA"/>
+      </w:rPr>
+    </w:rPrDefault>
+    <w:pPrDefault/>
+  </w:docDefaults>
+  <w:latentStyles w:defLockedState="0" w:defUIPriority="99" w:defSemiHidden="1" w:defUnhideWhenUsed="1" w:defQFormat="0" w:count="267">
+    <w:lsdException w:name="Normal" w:semiHidden="0" w:uiPriority="0" w:unhideWhenUsed="0" w:qFormat="1"/>
+    <w:lsdException w:name="heading 1" w:semiHidden="0" w:uiPriority="9" w:unhideWhenUsed="0" w:qFormat="1"/>
+    <w:lsdException w:name="heading 2" w:uiPriority="9" w:qFormat="1"/>
+    <w:lsdException w:name="heading 3" w:uiPriority="9" w:qFormat="1"/>
+    <w:lsdException w:name="heading 4" w:uiPriority="9" w:qFormat="1"/>
+    <w:lsdException w:name="heading 5" w:uiPriority="9" w:qFormat="1"/>
+    <w:lsdException w:name="heading 6" w:uiPriority="9" w:qFormat="1"/>
+    <w:lsdException w:name="heading 7" w:uiPriority="9" w:qFormat="1"/>
+    <w:lsdException w:name="heading 8" w:uiPriority="9" w:qFormat="1"/>
+    <w:lsdException w:name="heading 9" w:uiPriority="9" w:qFormat="1"/>
+    <w:lsdException w:name="toc 1" w:uiPriority="39"/>
+    <w:lsdException w:name="toc 2" w:uiPriority="39"/>
+    <w:lsdException w:name="toc 3" w:uiPriority="39"/>
+    <w:lsdException w:name="toc 4" w:uiPriority="39"/>
+    <w:lsdException w:name="toc 5" w:uiPriority="39"/>
+    <w:lsdException w:name="toc 6" w:uiPriority="39"/>
+    <w:lsdException w:name="toc 7" w:uiPriority="39"/>
+    <w:lsdException w:name="toc 8" w:uiPriority="39"/>
+    <w:lsdException w:name="toc 9" w:uiPriority="39"/>
+    <w:lsdException w:name="header" w:semiHidden="0"/>
+    <w:lsdException w:name="footer" w:semiHidden="0" w:qFormat="1"/>
+    <w:lsdException w:name="caption" w:uiPriority="35" w:qFormat="1"/>
+    <w:lsdException w:name="Title" w:semiHidden="0" w:uiPriority="10" w:unhideWhenUsed="0" w:qFormat="1"/>
+    <w:lsdException w:name="Default Paragraph Font" w:uiPriority="1" w:qFormat="1"/>
+    <w:lsdException w:name="Subtitle" w:semiHidden="0" w:uiPriority="11" w:unhideWhenUsed="0" w:qFormat="1"/>
+    <w:lsdException w:name="Hyperlink" w:semiHidden="0"/>
+    <w:lsdException w:name="Strong" w:semiHidden="0" w:uiPriority="22" w:unhideWhenUsed="0" w:qFormat="1"/>
+    <w:lsdException w:name="Emphasis" w:semiHidden="0" w:uiPriority="20" w:unhideWhenUsed="0" w:qFormat="1"/>
+    <w:lsdException w:name="Table Grid" w:semiHidden="0" w:uiPriority="59" w:unhideWhenUsed="0"/>
+    <w:lsdException w:name="Light Shading" w:semiHidden="0" w:uiPriority="60" w:unhideWhenUsed="0"/>
+    <w:lsdException w:name="Light List" w:semiHidden="0" w:uiPriority="61" w:unhideWhenUsed="0"/>
+    <w:lsdException w:name="Light Grid" w:semiHidden="0" w:uiPriority="62" w:unhideWhenUsed="0"/>
+    <w:lsdException w:name="Medium Shading 1" w:semiHidden="0" w:uiPriority="63" w:unhideWhenUsed="0"/>
+    <w:lsdException w:name="Medium Shading 2" w:semiHidden="0" w:uiPriority="64" w:unhideWhenUsed="0"/>
+    <w:lsdException w:name="Medium List 1" w:semiHidden="0" w:uiPriority="65" w:unhideWhenUsed="0"/>
+    <w:lsdException w:name="Medium List 2" w:semiHidden="0" w:uiPriority="66" w:unhideWhenUsed="0"/>
+    <w:lsdException w:name="Medium Grid 1" w:semiHidden="0" w:uiPriority="67" w:unhideWhenUsed="0"/>
+    <w:lsdException w:name="Medium Grid 2" w:semiHidden="0" w:uiPriority="68" w:unhideWhenUsed="0"/>
+    <w:lsdException w:name="Medium Grid 3" w:semiHidden="0" w:uiPriority="69" w:unhideWhenUsed="0"/>
+    <w:lsdException w:name="Dark List" w:semiHidden="0" w:uiPriority="70" w:unhideWhenUsed="0"/>
+    <w:lsdException w:name="Colorful Shading" w:semiHidden="0" w:uiPriority="71" w:unhideWhenUsed="0"/>
+    <w:lsdException w:name="Colorful List" w:semiHidden="0" w:uiPriority="72" w:unhideWhenUsed="0"/>
+    <w:lsdException w:name="Colorful Grid" w:semiHidden="0" w:uiPriority="73" w:unhideWhenUsed="0"/>
+    <w:lsdException w:name="Light Shading Accent 1" w:semiHidden="0" w:uiPriority="60" w:unhideWhenUsed="0"/>
+    <w:lsdException w:name="Light List Accent 1" w:semiHidden="0" w:uiPriority="61" w:unhideWhenUsed="0"/>
+    <w:lsdException w:name="Light Grid Accent 1" w:semiHidden="0" w:uiPriority="62" w:unhideWhenUsed="0"/>
+    <w:lsdException w:name="Medium Shading 1 Accent 1" w:semiHidden="0" w:uiPriority="63" w:unhideWhenUsed="0"/>
+    <w:lsdException w:name="Medium Shading 2 Accent 1" w:semiHidden="0" w:uiPriority="64" w:unhideWhenUsed="0"/>
+    <w:lsdException w:name="Medium List 1 Accent 1" w:semiHidden="0" w:uiPriority="65" w:unhideWhenUsed="0"/>
+    <w:lsdException w:name="List Paragraph" w:semiHidden="0" w:uiPriority="34" w:unhideWhenUsed="0" w:qFormat="1"/>
+    <w:lsdException w:name="Medium List 2 Accent 1" w:semiHidden="0" w:uiPriority="66" w:unhideWhenUsed="0"/>
+    <w:lsdException w:name="Medium Grid 1 Accent 1" w:semiHidden="0" w:uiPriority="67" w:unhideWhenUsed="0"/>
+    <w:lsdException w:name="Medium Grid 2 Accent 1" w:semiHidden="0" w:uiPriority="68" w:unhideWhenUsed="0"/>
+    <w:lsdException w:name="Medium Grid 3 Accent 1" w:semiHidden="0" w:uiPriority="69" w:unhideWhenUsed="0"/>
+    <w:lsdException w:name="Dark List Accent 1" w:semiHidden="0" w:uiPriority="70" w:unhideWhenUsed="0"/>
+    <w:lsdException w:name="Colorful Shading Accent 1" w:semiHidden="0" w:uiPriority="71" w:unhideWhenUsed="0"/>
+    <w:lsdException w:name="Colorful List Accent 1" w:semiHidden="0" w:uiPriority="72" w:unhideWhenUsed="0"/>
+    <w:lsdException w:name="Colorful Grid Accent 1" w:semiHidden="0" w:uiPriority="73" w:unhideWhenUsed="0"/>
+    <w:lsdException w:name="Light Shading Accent 2" w:semiHidden="0" w:uiPriority="60" w:unhideWhenUsed="0"/>
+    <w:lsdException w:name="Light List Accent 2" w:semiHidden="0" w:uiPriority="61" w:unhideWhenUsed="0"/>
+    <w:lsdException w:name="Light Grid Accent 2" w:semiHidden="0" w:uiPriority="62" w:unhideWhenUsed="0"/>
+    <w:lsdException w:name="Medium Shading 1 Accent 2" w:semiHidden="0" w:uiPriority="63" w:unhideWhenUsed="0"/>
+    <w:lsdException w:name="Medium Shading 2 Accent 2" w:semiHidden="0" w:uiPriority="64" w:unhideWhenUsed="0"/>
+    <w:lsdException w:name="Medium List 1 Accent 2" w:semiHidden="0" w:uiPriority="65" w:unhideWhenUsed="0"/>
+    <w:lsdException w:name="Medium List 2 Accent 2" w:semiHidden="0" w:uiPriority="66" w:unhideWhenUsed="0"/>
+    <w:lsdException w:name="Medium Grid 1 Accent 2" w:semiHidden="0" w:uiPriority="67" w:unhideWhenUsed="0"/>
+    <w:lsdException w:name="Medium Grid 2 Accent 2" w:semiHidden="0" w:uiPriority="68" w:unhideWhenUsed="0"/>
+    <w:lsdException w:name="Medium Grid 3 Accent 2" w:semiHidden="0" w:uiPriority="69" w:unhideWhenUsed="0"/>
+    <w:lsdException w:name="Dark List Accent 2" w:semiHidden="0" w:uiPriority="70" w:unhideWhenUsed="0"/>
+    <w:lsdException w:name="Colorful Shading Accent 2" w:semiHidden="0" w:uiPriority="71" w:unhideWhenUsed="0"/>
+    <w:lsdException w:name="Colorful List Accent 2" w:semiHidden="0" w:uiPriority="72" w:unhideWhenUsed="0"/>
+    <w:lsdException w:name="Colorful Grid Accent 2" w:semiHidden="0" w:uiPriority="73" w:unhideWhenUsed="0"/>
+    <w:lsdException w:name="Light Shading Accent 3" w:semiHidden="0" w:uiPriority="60" w:unhideWhenUsed="0"/>
+    <w:lsdException w:name="Light List Accent 3" w:semiHidden="0" w:uiPriority="61" w:unhideWhenUsed="0"/>
+    <w:lsdException w:name="Light Grid Accent 3" w:semiHidden="0" w:uiPriority="62" w:unhideWhenUsed="0"/>
+    <w:lsdException w:name="Medium Shading 1 Accent 3" w:semiHidden="0" w:uiPriority="63" w:unhideWhenUsed="0"/>
+    <w:lsdException w:name="Medium Shading 2 Accent 3" w:semiHidden="0" w:uiPriority="64" w:unhideWhenUsed="0"/>
+    <w:lsdException w:name="Medium List 1 Accent 3" w:semiHidden="0" w:uiPriority="65" w:unhideWhenUsed="0"/>
+    <w:lsdException w:name="Medium List 2 Accent 3" w:semiHidden="0" w:uiPriority="66" w:unhideWhenUsed="0"/>
+    <w:lsdException w:name="Medium Grid 1 Accent 3" w:semiHidden="0" w:uiPriority="67" w:unhideWhenUsed="0"/>
+    <w:lsdException w:name="Medium Grid 2 Accent 3" w:semiHidden="0" w:uiPriority="68" w:unhideWhenUsed="0"/>
+    <w:lsdException w:name="Medium Grid 3 Accent 3" w:semiHidden="0" w:uiPriority="69" w:unhideWhenUsed="0"/>
+    <w:lsdException w:name="Dark List Accent 3" w:semiHidden="0" w:uiPriority="70" w:unhideWhenUsed="0"/>
+    <w:lsdException w:name="Colorful Shading Accent 3" w:semiHidden="0" w:uiPriority="71" w:unhideWhenUsed="0"/>
+    <w:lsdException w:name="Colorful List Accent 3" w:semiHidden="0" w:uiPriority="72" w:unhideWhenUsed="0"/>
+    <w:lsdException w:name="Colorful Grid Accent 3" w:semiHidden="0" w:uiPriority="73" w:unhideWhenUsed="0"/>
+    <w:lsdException w:name="Light Shading Accent 4" w:semiHidden="0" w:uiPriority="60" w:unhideWhenUsed="0"/>
+    <w:lsdException w:name="Light List Accent 4" w:semiHidden="0" w:uiPriority="61" w:unhideWhenUsed="0"/>
+    <w:lsdException w:name="Light Grid Accent 4" w:semiHidden="0" w:uiPriority="62" w:unhideWhenUsed="0"/>
+    <w:lsdException w:name="Medium Shading 1 Accent 4" w:semiHidden="0" w:uiPriority="63" w:unhideWhenUsed="0"/>
+    <w:lsdException w:name="Medium Shading 2 Accent 4" w:semiHidden="0" w:uiPriority="64" w:unhideWhenUsed="0"/>
+    <w:lsdException w:name="Medium List 1 Accent 4" w:semiHidden="0" w:uiPriority="65" w:unhideWhenUsed="0"/>
+    <w:lsdException w:name="Medium List 2 Accent 4" w:semiHidden="0" w:uiPriority="66" w:unhideWhenUsed="0"/>
+    <w:lsdException w:name="Medium Grid 1 Accent 4" w:semiHidden="0" w:uiPriority="67" w:unhideWhenUsed="0"/>
+    <w:lsdException w:name="Medium Grid 2 Accent 4" w:semiHidden="0" w:uiPriority="68" w:unhideWhenUsed="0"/>
+    <w:lsdException w:name="Medium Grid 3 Accent 4" w:semiHidden="0" w:uiPriority="69" w:unhideWhenUsed="0"/>
+    <w:lsdException w:name="Dark List Accent 4" w:semiHidden="0" w:uiPriority="70" w:unhideWhenUsed="0"/>
+    <w:lsdException w:name="Colorful Shading Accent 4" w:semiHidden="0" w:uiPriority="71" w:unhideWhenUsed="0"/>
+    <w:lsdException w:name="Colorful List Accent 4" w:semiHidden="0" w:uiPriority="72" w:unhideWhenUsed="0"/>
+    <w:lsdException w:name="Colorful Grid Accent 4" w:semiHidden="0" w:uiPriority="73" w:unhideWhenUsed="0"/>
+    <w:lsdException w:name="Light Shading Accent 5" w:semiHidden="0" w:uiPriority="60" w:unhideWhenUsed="0"/>
+    <w:lsdException w:name="Light List Accent 5" w:semiHidden="0" w:uiPriority="61" w:unhideWhenUsed="0"/>
+    <w:lsdException w:name="Light Grid Accent 5" w:semiHidden="0" w:uiPriority="62" w:unhideWhenUsed="0"/>
+    <w:lsdException w:name="Medium Shading 1 Accent 5" w:semiHidden="0" w:uiPriority="63" w:unhideWhenUsed="0"/>
+    <w:lsdException w:name="Medium Shading 2 Accent 5" w:semiHidden="0" w:uiPriority="64" w:unhideWhenUsed="0"/>
+    <w:lsdException w:name="Medium List 1 Accent 5" w:semiHidden="0" w:uiPriority="65" w:unhideWhenUsed="0"/>
+    <w:lsdException w:name="Medium List 2 Accent 5" w:semiHidden="0" w:uiPriority="66" w:unhideWhenUsed="0"/>
+    <w:lsdException w:name="Medium Grid 1 Accent 5" w:semiHidden="0" w:uiPriority="67" w:unhideWhenUsed="0"/>
+    <w:lsdException w:name="Medium Grid 2 Accent 5" w:semiHidden="0" w:uiPriority="68" w:unhideWhenUsed="0"/>
+    <w:lsdException w:name="Medium Grid 3 Accent 5" w:semiHidden="0" w:uiPriority="69" w:unhideWhenUsed="0"/>
+    <w:lsdException w:name="Dark List Accent 5" w:semiHidden="0" w:uiPriority="70" w:unhideWhenUsed="0"/>
+    <w:lsdException w:name="Colorful Shading Accent 5" w:semiHidden="0" w:uiPriority="71" w:unhideWhenUsed="0"/>
+    <w:lsdException w:name="Colorful List Accent 5" w:semiHidden="0" w:uiPriority="72" w:unhideWhenUsed="0"/>
+    <w:lsdException w:name="Colorful Grid Accent 5" w:semiHidden="0" w:uiPriority="73" w:unhideWhenUsed="0"/>
+    <w:lsdException w:name="Light Shading Accent 6" w:semiHidden="0" w:uiPriority="60" w:unhideWhenUsed="0"/>
+    <w:lsdException w:name="Light List Accent 6" w:semiHidden="0" w:uiPriority="61" w:unhideWhenUsed="0"/>
+    <w:lsdException w:name="Light Grid Accent 6" w:semiHidden="0" w:uiPriority="62" w:unhideWhenUsed="0"/>
+    <w:lsdException w:name="Medium Shading 1 Accent 6" w:semiHidden="0" w:uiPriority="63" w:unhideWhenUsed="0"/>
+    <w:lsdException w:name="Medium Shading 2 Accent 6" w:semiHidden="0" w:uiPriority="64" w:unhideWhenUsed="0"/>
+    <w:lsdException w:name="Medium List 1 Accent 6" w:semiHidden="0" w:uiPriority="65" w:unhideWhenUsed="0"/>
+    <w:lsdException w:name="Medium List 2 Accent 6" w:semiHidden="0" w:uiPriority="66" w:unhideWhenUsed="0"/>
+    <w:lsdException w:name="Medium Grid 1 Accent 6" w:semiHidden="0" w:uiPriority="67" w:unhideWhenUsed="0"/>
+    <w:lsdException w:name="Medium Grid 2 Accent 6" w:semiHidden="0" w:uiPriority="68" w:unhideWhenUsed="0"/>
+    <w:lsdException w:name="Medium Grid 3 Accent 6" w:semiHidden="0" w:uiPriority="69" w:unhideWhenUsed="0"/>
+    <w:lsdException w:name="Dark List Accent 6" w:semiHidden="0" w:uiPriority="70" w:unhideWhenUsed="0"/>
+    <w:lsdException w:name="Colorful Shading Accent 6" w:semiHidden="0" w:uiPriority="71" w:unhideWhenUsed="0"/>
+    <w:lsdException w:name="Colorful List Accent 6" w:semiHidden="0" w:uiPriority="72" w:unhideWhenUsed="0"/>
+    <w:lsdException w:name="Colorful Grid Accent 6" w:semiHidden="0" w:uiPriority="73" w:unhideWhenUsed="0"/>
+    <w:lsdException w:name="Subtle Emphasis" w:semiHidden="0" w:uiPriority="19" w:unhideWhenUsed="0" w:qFormat="1"/>
+    <w:lsdException w:name="Intense Emphasis" w:semiHidden="0" w:uiPriority="21" w:unhideWhenUsed="0" w:qFormat="1"/>
+    <w:lsdException w:name="Subtle Reference" w:semiHidden="0" w:uiPriority="31" w:unhideWhenUsed="0" w:qFormat="1"/>
+    <w:lsdException w:name="Intense Reference" w:semiHidden="0" w:uiPriority="32" w:unhideWhenUsed="0" w:qFormat="1"/>
+    <w:lsdException w:name="Book Title" w:semiHidden="0" w:uiPriority="33" w:unhideWhenUsed="0" w:qFormat="1"/>
+    <w:lsdException w:name="Bibliography" w:uiPriority="37"/>
+    <w:lsdException w:name="TOC Heading" w:uiPriority="39" w:qFormat="1"/>
+  </w:latentStyles>
+  <w:style w:type="paragraph" w:default="1" w:styleId="a">
+    <w:name w:val="Normal"/>
+    <w:qFormat/>
+    <w:pPr>
+      <w:widowControl w:val="0"/>
+      <w:jc w:val="both"/>
+    </w:pPr>
+    <w:rPr>
+      <w:rFonts w:asciiTheme="minorHAnsi" w:eastAsiaTheme="minorEastAsia" w:hAnsiTheme="minorHAnsi" w:cstheme="minorBidi"/>
+      <w:kern w:val="2"/>
+      <w:sz w:val="21"/>
+      <w:szCs w:val="22"/>
+    </w:rPr>
+  </w:style>
+  <w:style w:type="paragraph" w:styleId="3">
+    <w:name w:val="heading 3"/>
+    <w:basedOn w:val="a"/>
+    <w:next w:val="a"/>
+    <w:link w:val="3Char"/>
+    <w:uiPriority w:val="9"/>
+    <w:semiHidden/>
+    <w:unhideWhenUsed/>
+    <w:qFormat/>
+    <w:rsid w:val="00583D76"/>
+    <w:pPr>
+      <w:keepNext/>
+      <w:keepLines/>
+      <w:spacing w:before="40"/>
+      <w:outlineLvl w:val="2"/>
+    </w:pPr>
+    <w:rPr>
+      <w:rFonts w:asciiTheme="majorHAnsi" w:eastAsiaTheme="majorEastAsia" w:hAnsiTheme="majorHAnsi" w:cstheme="majorBidi"/>
+      <w:color w:val="243F60" w:themeColor="accent1" w:themeShade="7F"/>
+      <w:sz w:val="24"/>
+      <w:szCs w:val="24"/>
+    </w:rPr>
+  </w:style>
+  <w:style w:type="character" w:default="1" w:styleId="a0">
+    <w:name w:val="Default Paragraph Font"/>
+    <w:uiPriority w:val="1"/>
+    <w:semiHidden/>
+    <w:unhideWhenUsed/>
+  </w:style>
+  <w:style w:type="table" w:default="1" w:styleId="a1">
+    <w:name w:val="Normal Table"/>
+    <w:uiPriority w:val="99"/>
+    <w:semiHidden/>
+    <w:unhideWhenUsed/>
+    <w:tblPr>
+      <w:tblInd w:w="0" w:type="dxa"/>
+      <w:tblCellMar>
+        <w:top w:w="0" w:type="dxa"/>
+        <w:left w:w="108" w:type="dxa"/>
+        <w:bottom w:w="0" w:type="dxa"/>
+        <w:right w:w="108" w:type="dxa"/>
+      </w:tblCellMar>
+    </w:tblPr>
+  </w:style>
+  <w:style w:type="numbering" w:default="1" w:styleId="a2">
+    <w:name w:val="No List"/>
+    <w:uiPriority w:val="99"/>
+    <w:semiHidden/>
+    <w:unhideWhenUsed/>
+  </w:style>
+  <w:style w:type="paragraph" w:styleId="a3">
+    <w:name w:val="footer"/>
+    <w:basedOn w:val="a"/>
+    <w:link w:val="Char"/>
+    <w:uiPriority w:val="99"/>
+    <w:unhideWhenUsed/>
+    <w:qFormat/>
+    <w:pPr>
+      <w:tabs>
+        <w:tab w:val="center" w:pos="4153"/>
+        <w:tab w:val="right" w:pos="8306"/>
+      </w:tabs>
+      <w:snapToGrid w:val="0"/>
+      <w:jc w:val="left"/>
+    </w:pPr>
+    <w:rPr>
+      <w:sz w:val="18"/>
+      <w:szCs w:val="18"/>
+    </w:rPr>
+  </w:style>
+  <w:style w:type="paragraph" w:styleId="a4">
+    <w:name w:val="header"/>
+    <w:basedOn w:val="a"/>
+    <w:link w:val="Char0"/>
+    <w:uiPriority w:val="99"/>
+    <w:unhideWhenUsed/>
+    <w:pPr>
+      <w:pBdr>
+        <w:bottom w:val="single" w:sz="6" w:space="1" w:color="auto"/>
+      </w:pBdr>
+      <w:tabs>
+        <w:tab w:val="center" w:pos="4153"/>
+        <w:tab w:val="right" w:pos="8306"/>
+      </w:tabs>
+      <w:snapToGrid w:val="0"/>
+      <w:jc w:val="center"/>
+    </w:pPr>
+    <w:rPr>
+      <w:sz w:val="18"/>
+      <w:szCs w:val="18"/>
+    </w:rPr>
+  </w:style>
+  <w:style w:type="character" w:styleId="a5">
+    <w:name w:val="Hyperlink"/>
+    <w:basedOn w:val="a0"/>
+    <w:uiPriority w:val="99"/>
+    <w:unhideWhenUsed/>
+    <w:rPr>
+      <w:color w:val="0000FF" w:themeColor="hyperlink"/>
+      <w:u w:val="single"/>
+    </w:rPr>
+  </w:style>
+  <w:style w:type="paragraph" w:styleId="a6">
+    <w:name w:val="List Paragraph"/>
+    <w:basedOn w:val="a"/>
+    <w:uiPriority w:val="34"/>
+    <w:qFormat/>
+    <w:pPr>
+      <w:ind w:firstLineChars="200" w:firstLine="420"/>
+    </w:pPr>
+  </w:style>
+  <w:style w:type="character" w:customStyle="1" w:styleId="Char0">
+    <w:name w:val="页眉 Char"/>
+    <w:basedOn w:val="a0"/>
+    <w:link w:val="a4"/>
+    <w:uiPriority w:val="99"/>
+    <w:rPr>
+      <w:sz w:val="18"/>
+      <w:szCs w:val="18"/>
+    </w:rPr>
+  </w:style>
+  <w:style w:type="character" w:customStyle="1" w:styleId="Char">
+    <w:name w:val="页脚 Char"/>
+    <w:basedOn w:val="a0"/>
+    <w:link w:val="a3"/>
+    <w:uiPriority w:val="99"/>
+    <w:rPr>
+      <w:sz w:val="18"/>
+      <w:szCs w:val="18"/>
+    </w:rPr>
+  </w:style>
+  <w:style w:type="character" w:customStyle="1" w:styleId="1">
+    <w:name w:val="未处理的提及1"/>
+    <w:basedOn w:val="a0"/>
+    <w:uiPriority w:val="99"/>
+    <w:semiHidden/>
+    <w:unhideWhenUsed/>
+    <w:rsid w:val="00EC3FC1"/>
+    <w:rPr>
+      <w:color w:val="605E5C"/>
+      <w:shd w:val="clear" w:color="auto" w:fill="E1DFDD"/>
+    </w:rPr>
+  </w:style>
+  <w:style w:type="table" w:styleId="a7">
+    <w:name w:val="Table Grid"/>
+    <w:basedOn w:val="a1"/>
+    <w:uiPriority w:val="59"/>
+    <w:rsid w:val="00D0232D"/>
+    <w:tblPr>
+      <w:tblInd w:w="0" w:type="dxa"/>
+      <w:tblBorders>
+        <w:top w:val="single" w:sz="4" w:space="0" w:color="auto"/>
+        <w:left w:val="single" w:sz="4" w:space="0" w:color="auto"/>
+        <w:bottom w:val="single" w:sz="4" w:space="0" w:color="auto"/>
+        <w:right w:val="single" w:sz="4" w:space="0" w:color="auto"/>
+        <w:insideH w:val="single" w:sz="4" w:space="0" w:color="auto"/>
+        <w:insideV w:val="single" w:sz="4" w:space="0" w:color="auto"/>
+      </w:tblBorders>
+      <w:tblCellMar>
+        <w:top w:w="0" w:type="dxa"/>
+        <w:left w:w="108" w:type="dxa"/>
+        <w:bottom w:w="0" w:type="dxa"/>
+        <w:right w:w="108" w:type="dxa"/>
+      </w:tblCellMar>
+    </w:tblPr>
+  </w:style>
+  <w:style w:type="paragraph" w:styleId="a8">
+    <w:name w:val="Normal (Web)"/>
+    <w:basedOn w:val="a"/>
+    <w:uiPriority w:val="99"/>
+    <w:semiHidden/>
+    <w:unhideWhenUsed/>
+    <w:rsid w:val="00D0232D"/>
+    <w:pPr>
+      <w:widowControl/>
+      <w:spacing w:before="100" w:beforeAutospacing="1" w:after="100" w:afterAutospacing="1"/>
+      <w:jc w:val="left"/>
+    </w:pPr>
+    <w:rPr>
+      <w:rFonts w:ascii="宋体" w:eastAsia="宋体" w:hAnsi="宋体" w:cs="宋体"/>
+      <w:kern w:val="0"/>
+      <w:sz w:val="24"/>
+      <w:szCs w:val="24"/>
+    </w:rPr>
+  </w:style>
+  <w:style w:type="character" w:styleId="a9">
+    <w:name w:val="Strong"/>
+    <w:basedOn w:val="a0"/>
+    <w:uiPriority w:val="22"/>
+    <w:qFormat/>
+    <w:rsid w:val="00D0232D"/>
+    <w:rPr>
+      <w:b/>
+      <w:bCs/>
+    </w:rPr>
+  </w:style>
+  <w:style w:type="paragraph" w:styleId="aa">
+    <w:name w:val="Balloon Text"/>
+    <w:basedOn w:val="a"/>
+    <w:link w:val="Char1"/>
+    <w:uiPriority w:val="99"/>
+    <w:semiHidden/>
+    <w:unhideWhenUsed/>
+    <w:rsid w:val="00882C6B"/>
+    <w:rPr>
+      <w:sz w:val="18"/>
+      <w:szCs w:val="18"/>
+    </w:rPr>
+  </w:style>
+  <w:style w:type="character" w:customStyle="1" w:styleId="Char1">
+    <w:name w:val="批注框文本 Char"/>
+    <w:basedOn w:val="a0"/>
+    <w:link w:val="aa"/>
+    <w:uiPriority w:val="99"/>
+    <w:semiHidden/>
+    <w:rsid w:val="00882C6B"/>
+    <w:rPr>
+      <w:rFonts w:asciiTheme="minorHAnsi" w:eastAsiaTheme="minorEastAsia" w:hAnsiTheme="minorHAnsi" w:cstheme="minorBidi"/>
+      <w:kern w:val="2"/>
+      <w:sz w:val="18"/>
+      <w:szCs w:val="18"/>
+    </w:rPr>
+  </w:style>
+  <w:style w:type="character" w:customStyle="1" w:styleId="UnresolvedMention">
+    <w:name w:val="Unresolved Mention"/>
+    <w:basedOn w:val="a0"/>
+    <w:uiPriority w:val="99"/>
+    <w:semiHidden/>
+    <w:unhideWhenUsed/>
+    <w:rsid w:val="00402D3A"/>
+    <w:rPr>
+      <w:color w:val="605E5C"/>
+      <w:shd w:val="clear" w:color="auto" w:fill="E1DFDD"/>
+    </w:rPr>
+  </w:style>
+  <w:style w:type="character" w:styleId="ab">
+    <w:name w:val="FollowedHyperlink"/>
+    <w:basedOn w:val="a0"/>
+    <w:uiPriority w:val="99"/>
+    <w:semiHidden/>
+    <w:unhideWhenUsed/>
+    <w:rsid w:val="00907752"/>
+    <w:rPr>
+      <w:color w:val="800080" w:themeColor="followedHyperlink"/>
+      <w:u w:val="single"/>
+    </w:rPr>
+  </w:style>
+  <w:style w:type="character" w:customStyle="1" w:styleId="3Char">
+    <w:name w:val="标题 3 Char"/>
     <w:basedOn w:val="a0"/>
     <w:link w:val="3"/>
     <w:uiPriority w:val="9"/>

</xml_diff>